<commit_message>
Manje izmene u postojecim SSU-ovima
Prilagodjeno implementaciji
</commit_message>
<xml_diff>
--- a/SSU/SSU.Korisnik/6.1.1 Prijava korisnika.docx
+++ b/SSU/SSU.Korisnik/6.1.1 Prijava korisnika.docx
@@ -1,6 +1,6 @@
 
 <file path=word/document.xml><?xml version="1.0" encoding="utf-8"?>
-<w:document xmlns:wpc="http://schemas.microsoft.com/office/word/2010/wordprocessingCanvas" xmlns:mc="http://schemas.openxmlformats.org/markup-compatibility/2006" xmlns:o="urn:schemas-microsoft-com:office:office" xmlns:r="http://schemas.openxmlformats.org/officeDocument/2006/relationships" xmlns:m="http://schemas.openxmlformats.org/officeDocument/2006/math" xmlns:v="urn:schemas-microsoft-com:vml" xmlns:wp14="http://schemas.microsoft.com/office/word/2010/wordprocessingDrawing" xmlns:wp="http://schemas.openxmlformats.org/drawingml/2006/wordprocessingDrawing" xmlns:w10="urn:schemas-microsoft-com:office:word" xmlns:w="http://schemas.openxmlformats.org/wordprocessingml/2006/main" xmlns:w14="http://schemas.microsoft.com/office/word/2010/wordml" xmlns:w15="http://schemas.microsoft.com/office/word/2012/wordml" xmlns:wpg="http://schemas.microsoft.com/office/word/2010/wordprocessingGroup" xmlns:wpi="http://schemas.microsoft.com/office/word/2010/wordprocessingInk" xmlns:wne="http://schemas.microsoft.com/office/word/2006/wordml" xmlns:wps="http://schemas.microsoft.com/office/word/2010/wordprocessingShape" mc:Ignorable="w14 w15 wp14">
+<w:document xmlns:wpc="http://schemas.microsoft.com/office/word/2010/wordprocessingCanvas" xmlns:cx="http://schemas.microsoft.com/office/drawing/2014/chartex" xmlns:cx1="http://schemas.microsoft.com/office/drawing/2015/9/8/chartex" xmlns:mc="http://schemas.openxmlformats.org/markup-compatibility/2006" xmlns:o="urn:schemas-microsoft-com:office:office" xmlns:r="http://schemas.openxmlformats.org/officeDocument/2006/relationships" xmlns:m="http://schemas.openxmlformats.org/officeDocument/2006/math" xmlns:v="urn:schemas-microsoft-com:vml" xmlns:wp14="http://schemas.microsoft.com/office/word/2010/wordprocessingDrawing" xmlns:wp="http://schemas.openxmlformats.org/drawingml/2006/wordprocessingDrawing" xmlns:w10="urn:schemas-microsoft-com:office:word" xmlns:w="http://schemas.openxmlformats.org/wordprocessingml/2006/main" xmlns:w14="http://schemas.microsoft.com/office/word/2010/wordml" xmlns:w15="http://schemas.microsoft.com/office/word/2012/wordml" xmlns:w16se="http://schemas.microsoft.com/office/word/2015/wordml/symex" xmlns:wpg="http://schemas.microsoft.com/office/word/2010/wordprocessingGroup" xmlns:wpi="http://schemas.microsoft.com/office/word/2010/wordprocessingInk" xmlns:wne="http://schemas.microsoft.com/office/word/2006/wordml" xmlns:wps="http://schemas.microsoft.com/office/word/2010/wordprocessingShape" mc:Ignorable="w14 w15 w16se wp14">
   <w:body>
     <w:p>
       <w:pPr>
@@ -59,7 +59,6 @@
       <w:r>
         <w:rPr>
           <w:noProof/>
-          <w:lang w:val="sr-Latn-RS" w:eastAsia="sr-Latn-RS"/>
         </w:rPr>
         <w:drawing>
           <wp:inline distT="0" distB="0" distL="0" distR="0">
@@ -236,7 +235,6 @@
       <w:r>
         <w:rPr>
           <w:noProof/>
-          <w:lang w:val="sr-Latn-RS" w:eastAsia="sr-Latn-RS"/>
         </w:rPr>
         <w:drawing>
           <wp:inline distT="0" distB="0" distL="0" distR="0">
@@ -389,9 +387,9 @@
         <w:tblLook w:val="04A0" w:firstRow="1" w:lastRow="0" w:firstColumn="1" w:lastColumn="0" w:noHBand="0" w:noVBand="1"/>
       </w:tblPr>
       <w:tblGrid>
-        <w:gridCol w:w="2143"/>
-        <w:gridCol w:w="2501"/>
-        <w:gridCol w:w="2322"/>
+        <w:gridCol w:w="2142"/>
+        <w:gridCol w:w="2500"/>
+        <w:gridCol w:w="2324"/>
         <w:gridCol w:w="2322"/>
       </w:tblGrid>
       <w:tr>
@@ -531,6 +529,24 @@
             <w:pPr>
               <w:jc w:val="center"/>
             </w:pPr>
+            <w:r>
+              <w:t>0</w:t>
+            </w:r>
+            <w:r>
+              <w:t>5</w:t>
+            </w:r>
+            <w:r>
+              <w:t>.0</w:t>
+            </w:r>
+            <w:r>
+              <w:t>6</w:t>
+            </w:r>
+            <w:r>
+              <w:t>.</w:t>
+            </w:r>
+            <w:r>
+              <w:t>19</w:t>
+            </w:r>
           </w:p>
         </w:tc>
         <w:tc>
@@ -541,6 +557,31 @@
             <w:pPr>
               <w:jc w:val="center"/>
             </w:pPr>
+            <w:r>
+              <w:t>2.0</w:t>
+            </w:r>
+          </w:p>
+        </w:tc>
+        <w:tc>
+          <w:tcPr>
+            <w:tcW w:w="2338" w:type="dxa"/>
+          </w:tcPr>
+          <w:p>
+            <w:pPr>
+              <w:jc w:val="center"/>
+              <w:rPr>
+                <w:lang w:val="sr-Latn-RS"/>
+              </w:rPr>
+            </w:pPr>
+            <w:r>
+              <w:t>Dorađena verzija</w:t>
+            </w:r>
+            <w:r>
+              <w:rPr>
+                <w:lang w:val="sr-Latn-RS"/>
+              </w:rPr>
+              <w:t xml:space="preserve"> </w:t>
+            </w:r>
           </w:p>
         </w:tc>
         <w:tc>
@@ -551,16 +592,9 @@
             <w:pPr>
               <w:jc w:val="center"/>
             </w:pPr>
-          </w:p>
-        </w:tc>
-        <w:tc>
-          <w:tcPr>
-            <w:tcW w:w="2338" w:type="dxa"/>
-          </w:tcPr>
-          <w:p>
-            <w:pPr>
-              <w:jc w:val="center"/>
-            </w:pPr>
+            <w:r>
+              <w:t>Vasilije Becić</w:t>
+            </w:r>
           </w:p>
         </w:tc>
       </w:tr>
@@ -811,7 +845,7 @@
             </w:rPr>
             <w:fldChar w:fldCharType="separate"/>
           </w:r>
-          <w:hyperlink w:anchor="_Toc3114689" w:history="1">
+          <w:hyperlink w:anchor="_Toc10642477" w:history="1">
             <w:r>
               <w:rPr>
                 <w:rStyle w:val="Hyperlink"/>
@@ -854,7 +888,7 @@
                 <w:noProof/>
                 <w:webHidden/>
               </w:rPr>
-              <w:instrText xml:space="preserve"> PAGEREF _Toc3114689 \h </w:instrText>
+              <w:instrText xml:space="preserve"> PAGEREF _Toc10642477 \h </w:instrText>
             </w:r>
             <w:r>
               <w:rPr>
@@ -899,7 +933,7 @@
               <w:szCs w:val="22"/>
             </w:rPr>
           </w:pPr>
-          <w:hyperlink w:anchor="_Toc3114690" w:history="1">
+          <w:hyperlink w:anchor="_Toc10642478" w:history="1">
             <w:r>
               <w:rPr>
                 <w:rStyle w:val="Hyperlink"/>
@@ -942,7 +976,7 @@
                 <w:noProof/>
                 <w:webHidden/>
               </w:rPr>
-              <w:instrText xml:space="preserve"> PAGEREF _Toc3114690 \h </w:instrText>
+              <w:instrText xml:space="preserve"> PAGEREF _Toc10642478 \h </w:instrText>
             </w:r>
             <w:r>
               <w:rPr>
@@ -987,7 +1021,7 @@
               <w:szCs w:val="22"/>
             </w:rPr>
           </w:pPr>
-          <w:hyperlink w:anchor="_Toc3114691" w:history="1">
+          <w:hyperlink w:anchor="_Toc10642479" w:history="1">
             <w:r>
               <w:rPr>
                 <w:rStyle w:val="Hyperlink"/>
@@ -1030,7 +1064,7 @@
                 <w:noProof/>
                 <w:webHidden/>
               </w:rPr>
-              <w:instrText xml:space="preserve"> PAGEREF _Toc3114691 \h </w:instrText>
+              <w:instrText xml:space="preserve"> PAGEREF _Toc10642479 \h </w:instrText>
             </w:r>
             <w:r>
               <w:rPr>
@@ -1075,7 +1109,7 @@
               <w:szCs w:val="22"/>
             </w:rPr>
           </w:pPr>
-          <w:hyperlink w:anchor="_Toc3114692" w:history="1">
+          <w:hyperlink w:anchor="_Toc10642480" w:history="1">
             <w:r>
               <w:rPr>
                 <w:rStyle w:val="Hyperlink"/>
@@ -1118,7 +1152,7 @@
                 <w:noProof/>
                 <w:webHidden/>
               </w:rPr>
-              <w:instrText xml:space="preserve"> PAGEREF _Toc3114692 \h </w:instrText>
+              <w:instrText xml:space="preserve"> PAGEREF _Toc10642480 \h </w:instrText>
             </w:r>
             <w:r>
               <w:rPr>
@@ -1163,7 +1197,7 @@
               <w:szCs w:val="22"/>
             </w:rPr>
           </w:pPr>
-          <w:hyperlink w:anchor="_Toc3114693" w:history="1">
+          <w:hyperlink w:anchor="_Toc10642481" w:history="1">
             <w:r>
               <w:rPr>
                 <w:rStyle w:val="Hyperlink"/>
@@ -1206,7 +1240,7 @@
                 <w:noProof/>
                 <w:webHidden/>
               </w:rPr>
-              <w:instrText xml:space="preserve"> PAGEREF _Toc3114693 \h </w:instrText>
+              <w:instrText xml:space="preserve"> PAGEREF _Toc10642481 \h </w:instrText>
             </w:r>
             <w:r>
               <w:rPr>
@@ -1247,7 +1281,7 @@
               <w:szCs w:val="22"/>
             </w:rPr>
           </w:pPr>
-          <w:hyperlink w:anchor="_Toc3114694" w:history="1">
+          <w:hyperlink w:anchor="_Toc10642482" w:history="1">
             <w:r>
               <w:rPr>
                 <w:rStyle w:val="Hyperlink"/>
@@ -1290,7 +1324,7 @@
                 <w:noProof/>
                 <w:webHidden/>
               </w:rPr>
-              <w:instrText xml:space="preserve"> PAGEREF _Toc3114694 \h </w:instrText>
+              <w:instrText xml:space="preserve"> PAGEREF _Toc10642482 \h </w:instrText>
             </w:r>
             <w:r>
               <w:rPr>
@@ -1335,7 +1369,7 @@
               <w:szCs w:val="22"/>
             </w:rPr>
           </w:pPr>
-          <w:hyperlink w:anchor="_Toc3114695" w:history="1">
+          <w:hyperlink w:anchor="_Toc10642483" w:history="1">
             <w:r>
               <w:rPr>
                 <w:rStyle w:val="Hyperlink"/>
@@ -1378,7 +1412,7 @@
                 <w:noProof/>
                 <w:webHidden/>
               </w:rPr>
-              <w:instrText xml:space="preserve"> PAGEREF _Toc3114695 \h </w:instrText>
+              <w:instrText xml:space="preserve"> PAGEREF _Toc10642483 \h </w:instrText>
             </w:r>
             <w:r>
               <w:rPr>
@@ -1423,7 +1457,7 @@
               <w:szCs w:val="22"/>
             </w:rPr>
           </w:pPr>
-          <w:hyperlink w:anchor="_Toc3114696" w:history="1">
+          <w:hyperlink w:anchor="_Toc10642484" w:history="1">
             <w:r>
               <w:rPr>
                 <w:rStyle w:val="Hyperlink"/>
@@ -1466,7 +1500,7 @@
                 <w:noProof/>
                 <w:webHidden/>
               </w:rPr>
-              <w:instrText xml:space="preserve"> PAGEREF _Toc3114696 \h </w:instrText>
+              <w:instrText xml:space="preserve"> PAGEREF _Toc10642484 \h </w:instrText>
             </w:r>
             <w:r>
               <w:rPr>
@@ -1505,7 +1539,7 @@
               <w:i w:val="0"/>
             </w:rPr>
           </w:pPr>
-          <w:hyperlink w:anchor="_Toc3114697" w:history="1">
+          <w:hyperlink w:anchor="_Toc10642485" w:history="1">
             <w:r>
               <w:rPr>
                 <w:rStyle w:val="Hyperlink"/>
@@ -1541,7 +1575,7 @@
               <w:rPr>
                 <w:webHidden/>
               </w:rPr>
-              <w:instrText xml:space="preserve"> PAGEREF _Toc3114697 \h </w:instrText>
+              <w:instrText xml:space="preserve"> PAGEREF _Toc10642485 \h </w:instrText>
             </w:r>
             <w:r>
               <w:rPr>
@@ -1576,7 +1610,7 @@
               <w:i w:val="0"/>
             </w:rPr>
           </w:pPr>
-          <w:hyperlink w:anchor="_Toc3114698" w:history="1">
+          <w:hyperlink w:anchor="_Toc10642486" w:history="1">
             <w:r>
               <w:rPr>
                 <w:rStyle w:val="Hyperlink"/>
@@ -1612,7 +1646,7 @@
               <w:rPr>
                 <w:webHidden/>
               </w:rPr>
-              <w:instrText xml:space="preserve"> PAGEREF _Toc3114698 \h </w:instrText>
+              <w:instrText xml:space="preserve"> PAGEREF _Toc10642486 \h </w:instrText>
             </w:r>
             <w:r>
               <w:rPr>
@@ -1647,7 +1681,7 @@
               <w:i w:val="0"/>
             </w:rPr>
           </w:pPr>
-          <w:hyperlink w:anchor="_Toc3114699" w:history="1">
+          <w:hyperlink w:anchor="_Toc10642487" w:history="1">
             <w:r>
               <w:rPr>
                 <w:rStyle w:val="Hyperlink"/>
@@ -1683,7 +1717,7 @@
               <w:rPr>
                 <w:webHidden/>
               </w:rPr>
-              <w:instrText xml:space="preserve"> PAGEREF _Toc3114699 \h </w:instrText>
+              <w:instrText xml:space="preserve"> PAGEREF _Toc10642487 \h </w:instrText>
             </w:r>
             <w:r>
               <w:rPr>
@@ -1724,13 +1758,13 @@
               <w:szCs w:val="22"/>
             </w:rPr>
           </w:pPr>
-          <w:hyperlink w:anchor="_Toc3114700" w:history="1">
+          <w:hyperlink w:anchor="_Toc10642488" w:history="1">
             <w:r>
               <w:rPr>
                 <w:rStyle w:val="Hyperlink"/>
                 <w:noProof/>
               </w:rPr>
-              <w:t xml:space="preserve">2.3 </w:t>
+              <w:t>2.3</w:t>
             </w:r>
             <w:r>
               <w:rPr>
@@ -1767,7 +1801,7 @@
                 <w:noProof/>
                 <w:webHidden/>
               </w:rPr>
-              <w:instrText xml:space="preserve"> PAGEREF _Toc3114700 \h </w:instrText>
+              <w:instrText xml:space="preserve"> PAGEREF _Toc10642488 \h </w:instrText>
             </w:r>
             <w:r>
               <w:rPr>
@@ -1806,12 +1840,19 @@
               <w:i w:val="0"/>
             </w:rPr>
           </w:pPr>
-          <w:hyperlink w:anchor="_Toc3114701" w:history="1">
+          <w:hyperlink w:anchor="_Toc10642489" w:history="1">
             <w:r>
               <w:rPr>
                 <w:rStyle w:val="Hyperlink"/>
               </w:rPr>
-              <w:t>2.2.2.1.a  Korisnik uneo nepostojeće korisničko ime</w:t>
+              <w:t xml:space="preserve">2.2.1.1.a Korisnik zaboravio </w:t>
+            </w:r>
+            <w:r>
+              <w:rPr>
+                <w:rStyle w:val="Hyperlink"/>
+                <w:lang w:val="sr-Latn-RS"/>
+              </w:rPr>
+              <w:t>šifru za postojeći email</w:t>
             </w:r>
             <w:r>
               <w:rPr>
@@ -1829,7 +1870,7 @@
               <w:rPr>
                 <w:webHidden/>
               </w:rPr>
-              <w:instrText xml:space="preserve"> PAGEREF _Toc3114701 \h </w:instrText>
+              <w:instrText xml:space="preserve"> PAGEREF _Toc10642489 \h </w:instrText>
             </w:r>
             <w:r>
               <w:rPr>
@@ -1864,11 +1905,250 @@
               <w:i w:val="0"/>
             </w:rPr>
           </w:pPr>
-          <w:hyperlink w:anchor="_Toc3114702" w:history="1">
+          <w:hyperlink w:anchor="_Toc10642490" w:history="1">
             <w:r>
               <w:rPr>
                 <w:rStyle w:val="Hyperlink"/>
               </w:rPr>
+              <w:t xml:space="preserve">2.2.1.1.b Korisnik zaboravio </w:t>
+            </w:r>
+            <w:r>
+              <w:rPr>
+                <w:rStyle w:val="Hyperlink"/>
+                <w:lang w:val="sr-Latn-RS"/>
+              </w:rPr>
+              <w:t>šifru i promašio email</w:t>
+            </w:r>
+            <w:r>
+              <w:rPr>
+                <w:webHidden/>
+              </w:rPr>
+              <w:tab/>
+            </w:r>
+            <w:r>
+              <w:rPr>
+                <w:webHidden/>
+              </w:rPr>
+              <w:fldChar w:fldCharType="begin"/>
+            </w:r>
+            <w:r>
+              <w:rPr>
+                <w:webHidden/>
+              </w:rPr>
+              <w:instrText xml:space="preserve"> PAGEREF _Toc10642490 \h </w:instrText>
+            </w:r>
+            <w:r>
+              <w:rPr>
+                <w:webHidden/>
+              </w:rPr>
+            </w:r>
+            <w:r>
+              <w:rPr>
+                <w:webHidden/>
+              </w:rPr>
+              <w:fldChar w:fldCharType="separate"/>
+            </w:r>
+            <w:r>
+              <w:rPr>
+                <w:webHidden/>
+              </w:rPr>
+              <w:t>6</w:t>
+            </w:r>
+            <w:r>
+              <w:rPr>
+                <w:webHidden/>
+              </w:rPr>
+              <w:fldChar w:fldCharType="end"/>
+            </w:r>
+          </w:hyperlink>
+        </w:p>
+        <w:p>
+          <w:pPr>
+            <w:pStyle w:val="TOC3"/>
+            <w:rPr>
+              <w:rFonts w:asciiTheme="minorHAnsi" w:hAnsiTheme="minorHAnsi" w:cstheme="minorBidi"/>
+              <w:i w:val="0"/>
+            </w:rPr>
+          </w:pPr>
+          <w:hyperlink w:anchor="_Toc10642491" w:history="1">
+            <w:r>
+              <w:rPr>
+                <w:rStyle w:val="Hyperlink"/>
+              </w:rPr>
+              <w:t>2.2.2.1.a  Korisnik uneo nepostojeću email adresu</w:t>
+            </w:r>
+            <w:r>
+              <w:rPr>
+                <w:webHidden/>
+              </w:rPr>
+              <w:tab/>
+            </w:r>
+            <w:r>
+              <w:rPr>
+                <w:webHidden/>
+              </w:rPr>
+              <w:fldChar w:fldCharType="begin"/>
+            </w:r>
+            <w:r>
+              <w:rPr>
+                <w:webHidden/>
+              </w:rPr>
+              <w:instrText xml:space="preserve"> PAGEREF _Toc10642491 \h </w:instrText>
+            </w:r>
+            <w:r>
+              <w:rPr>
+                <w:webHidden/>
+              </w:rPr>
+            </w:r>
+            <w:r>
+              <w:rPr>
+                <w:webHidden/>
+              </w:rPr>
+              <w:fldChar w:fldCharType="separate"/>
+            </w:r>
+            <w:r>
+              <w:rPr>
+                <w:webHidden/>
+              </w:rPr>
+              <w:t>6</w:t>
+            </w:r>
+            <w:r>
+              <w:rPr>
+                <w:webHidden/>
+              </w:rPr>
+              <w:fldChar w:fldCharType="end"/>
+            </w:r>
+          </w:hyperlink>
+        </w:p>
+        <w:p>
+          <w:pPr>
+            <w:pStyle w:val="TOC3"/>
+            <w:rPr>
+              <w:rFonts w:asciiTheme="minorHAnsi" w:hAnsiTheme="minorHAnsi" w:cstheme="minorBidi"/>
+              <w:i w:val="0"/>
+            </w:rPr>
+          </w:pPr>
+          <w:hyperlink w:anchor="_Toc10642492" w:history="1">
+            <w:r>
+              <w:rPr>
+                <w:rStyle w:val="Hyperlink"/>
+              </w:rPr>
+              <w:t>2.2.2.1.b  Korisnik uneo email adresu bez @</w:t>
+            </w:r>
+            <w:r>
+              <w:rPr>
+                <w:webHidden/>
+              </w:rPr>
+              <w:tab/>
+            </w:r>
+            <w:r>
+              <w:rPr>
+                <w:webHidden/>
+              </w:rPr>
+              <w:fldChar w:fldCharType="begin"/>
+            </w:r>
+            <w:r>
+              <w:rPr>
+                <w:webHidden/>
+              </w:rPr>
+              <w:instrText xml:space="preserve"> PAGEREF _Toc10642492 \h </w:instrText>
+            </w:r>
+            <w:r>
+              <w:rPr>
+                <w:webHidden/>
+              </w:rPr>
+            </w:r>
+            <w:r>
+              <w:rPr>
+                <w:webHidden/>
+              </w:rPr>
+              <w:fldChar w:fldCharType="separate"/>
+            </w:r>
+            <w:r>
+              <w:rPr>
+                <w:webHidden/>
+              </w:rPr>
+              <w:t>6</w:t>
+            </w:r>
+            <w:r>
+              <w:rPr>
+                <w:webHidden/>
+              </w:rPr>
+              <w:fldChar w:fldCharType="end"/>
+            </w:r>
+          </w:hyperlink>
+        </w:p>
+        <w:p>
+          <w:pPr>
+            <w:pStyle w:val="TOC3"/>
+            <w:rPr>
+              <w:rFonts w:asciiTheme="minorHAnsi" w:hAnsiTheme="minorHAnsi" w:cstheme="minorBidi"/>
+              <w:i w:val="0"/>
+            </w:rPr>
+          </w:pPr>
+          <w:hyperlink w:anchor="_Toc10642493" w:history="1">
+            <w:r>
+              <w:rPr>
+                <w:rStyle w:val="Hyperlink"/>
+              </w:rPr>
+              <w:t>2.2.1.3.a. Korisnik nije pritisnuo dugme za prijavu</w:t>
+            </w:r>
+            <w:r>
+              <w:rPr>
+                <w:webHidden/>
+              </w:rPr>
+              <w:tab/>
+            </w:r>
+            <w:r>
+              <w:rPr>
+                <w:webHidden/>
+              </w:rPr>
+              <w:fldChar w:fldCharType="begin"/>
+            </w:r>
+            <w:r>
+              <w:rPr>
+                <w:webHidden/>
+              </w:rPr>
+              <w:instrText xml:space="preserve"> PAGEREF _Toc10642493 \h </w:instrText>
+            </w:r>
+            <w:r>
+              <w:rPr>
+                <w:webHidden/>
+              </w:rPr>
+            </w:r>
+            <w:r>
+              <w:rPr>
+                <w:webHidden/>
+              </w:rPr>
+              <w:fldChar w:fldCharType="separate"/>
+            </w:r>
+            <w:r>
+              <w:rPr>
+                <w:webHidden/>
+              </w:rPr>
+              <w:t>6</w:t>
+            </w:r>
+            <w:r>
+              <w:rPr>
+                <w:webHidden/>
+              </w:rPr>
+              <w:fldChar w:fldCharType="end"/>
+            </w:r>
+          </w:hyperlink>
+        </w:p>
+        <w:p>
+          <w:pPr>
+            <w:pStyle w:val="TOC3"/>
+            <w:rPr>
+              <w:rFonts w:asciiTheme="minorHAnsi" w:hAnsiTheme="minorHAnsi" w:cstheme="minorBidi"/>
+              <w:i w:val="0"/>
+            </w:rPr>
+          </w:pPr>
+          <w:hyperlink w:anchor="_Toc10642494" w:history="1">
+            <w:r>
+              <w:rPr>
+                <w:rStyle w:val="Hyperlink"/>
+              </w:rPr>
               <w:t>2.2.2.2.a Korisnik uneo pogrešnu lozinku</w:t>
             </w:r>
             <w:r>
@@ -1887,7 +2167,7 @@
               <w:rPr>
                 <w:webHidden/>
               </w:rPr>
-              <w:instrText xml:space="preserve"> PAGEREF _Toc3114702 \h </w:instrText>
+              <w:instrText xml:space="preserve"> PAGEREF _Toc10642494 \h </w:instrText>
             </w:r>
             <w:r>
               <w:rPr>
@@ -1904,7 +2184,7 @@
               <w:rPr>
                 <w:webHidden/>
               </w:rPr>
-              <w:t>5</w:t>
+              <w:t>6</w:t>
             </w:r>
             <w:r>
               <w:rPr>
@@ -1928,7 +2208,7 @@
               <w:szCs w:val="22"/>
             </w:rPr>
           </w:pPr>
-          <w:hyperlink w:anchor="_Toc3114703" w:history="1">
+          <w:hyperlink w:anchor="_Toc10642495" w:history="1">
             <w:r>
               <w:rPr>
                 <w:rStyle w:val="Hyperlink"/>
@@ -1971,7 +2251,7 @@
                 <w:noProof/>
                 <w:webHidden/>
               </w:rPr>
-              <w:instrText xml:space="preserve"> PAGEREF _Toc3114703 \h </w:instrText>
+              <w:instrText xml:space="preserve"> PAGEREF _Toc10642495 \h </w:instrText>
             </w:r>
             <w:r>
               <w:rPr>
@@ -2016,7 +2296,7 @@
               <w:szCs w:val="22"/>
             </w:rPr>
           </w:pPr>
-          <w:hyperlink w:anchor="_Toc3114704" w:history="1">
+          <w:hyperlink w:anchor="_Toc10642496" w:history="1">
             <w:r>
               <w:rPr>
                 <w:rStyle w:val="Hyperlink"/>
@@ -2059,7 +2339,7 @@
                 <w:noProof/>
                 <w:webHidden/>
               </w:rPr>
-              <w:instrText xml:space="preserve"> PAGEREF _Toc3114704 \h </w:instrText>
+              <w:instrText xml:space="preserve"> PAGEREF _Toc10642496 \h </w:instrText>
             </w:r>
             <w:r>
               <w:rPr>
@@ -2104,7 +2384,7 @@
               <w:szCs w:val="22"/>
             </w:rPr>
           </w:pPr>
-          <w:hyperlink w:anchor="_Toc3114705" w:history="1">
+          <w:hyperlink w:anchor="_Toc10642497" w:history="1">
             <w:r>
               <w:rPr>
                 <w:rStyle w:val="Hyperlink"/>
@@ -2147,7 +2427,7 @@
                 <w:noProof/>
                 <w:webHidden/>
               </w:rPr>
-              <w:instrText xml:space="preserve"> PAGEREF _Toc3114705 \h </w:instrText>
+              <w:instrText xml:space="preserve"> PAGEREF _Toc10642497 \h </w:instrText>
             </w:r>
             <w:r>
               <w:rPr>
@@ -2290,39 +2570,6 @@
         </w:rPr>
       </w:pPr>
     </w:p>
-    <w:p>
-      <w:pPr>
-        <w:rPr>
-          <w:rFonts w:cs="Arial"/>
-          <w:b/>
-          <w:kern w:val="32"/>
-          <w:sz w:val="44"/>
-          <w:szCs w:val="32"/>
-        </w:rPr>
-      </w:pPr>
-    </w:p>
-    <w:p>
-      <w:pPr>
-        <w:rPr>
-          <w:rFonts w:cs="Arial"/>
-          <w:b/>
-          <w:kern w:val="32"/>
-          <w:sz w:val="44"/>
-          <w:szCs w:val="32"/>
-        </w:rPr>
-      </w:pPr>
-    </w:p>
-    <w:p>
-      <w:pPr>
-        <w:rPr>
-          <w:rFonts w:cs="Arial"/>
-          <w:b/>
-          <w:kern w:val="32"/>
-          <w:sz w:val="44"/>
-          <w:szCs w:val="32"/>
-        </w:rPr>
-      </w:pPr>
-    </w:p>
     <w:p/>
     <w:p>
       <w:pPr>
@@ -2332,7 +2579,7 @@
           <w:caps w:val="0"/>
         </w:rPr>
       </w:pPr>
-      <w:bookmarkStart w:id="2" w:name="_Toc3114689"/>
+      <w:bookmarkStart w:id="2" w:name="_Toc10642477"/>
       <w:r>
         <w:rPr>
           <w:bCs w:val="0"/>
@@ -2359,7 +2606,7 @@
           <w:numId w:val="1"/>
         </w:numPr>
       </w:pPr>
-      <w:bookmarkStart w:id="3" w:name="_Toc3114690"/>
+      <w:bookmarkStart w:id="3" w:name="_Toc10642478"/>
       <w:r>
         <w:t>Rezime</w:t>
       </w:r>
@@ -2411,7 +2658,7 @@
           <w:numId w:val="1"/>
         </w:numPr>
       </w:pPr>
-      <w:bookmarkStart w:id="4" w:name="_Toc3114691"/>
+      <w:bookmarkStart w:id="4" w:name="_Toc10642479"/>
       <w:r>
         <w:t>Namena dokumenta i ciljne grupe</w:t>
       </w:r>
@@ -2430,6 +2677,8 @@
       <w:r>
         <w:t>Ovaj dokument će koristiti svi članovi projektnog tima u razvoju projekta i testiranju, a može se koristiti i pri pisanju upustva za upotrebu.</w:t>
       </w:r>
+      <w:bookmarkStart w:id="5" w:name="_GoBack"/>
+      <w:bookmarkEnd w:id="5"/>
     </w:p>
     <w:p>
       <w:pPr>
@@ -2445,11 +2694,11 @@
           <w:numId w:val="4"/>
         </w:numPr>
       </w:pPr>
-      <w:bookmarkStart w:id="5" w:name="_Toc3114692"/>
+      <w:bookmarkStart w:id="6" w:name="_Toc10642480"/>
       <w:r>
         <w:t>Reference</w:t>
       </w:r>
-      <w:bookmarkEnd w:id="5"/>
+      <w:bookmarkEnd w:id="6"/>
       <w:r>
         <w:t xml:space="preserve"> </w:t>
       </w:r>
@@ -2486,11 +2735,11 @@
           <w:numId w:val="4"/>
         </w:numPr>
       </w:pPr>
-      <w:bookmarkStart w:id="6" w:name="_Toc3114693"/>
+      <w:bookmarkStart w:id="7" w:name="_Toc10642481"/>
       <w:r>
         <w:t>Otvorena pitanja</w:t>
       </w:r>
-      <w:bookmarkEnd w:id="6"/>
+      <w:bookmarkEnd w:id="7"/>
     </w:p>
     <w:p>
       <w:pPr>
@@ -2883,7 +3132,7 @@
       <w:pPr>
         <w:pStyle w:val="Heading1"/>
       </w:pPr>
-      <w:bookmarkStart w:id="7" w:name="_Toc3114694"/>
+      <w:bookmarkStart w:id="8" w:name="_Toc10642482"/>
       <w:r>
         <w:lastRenderedPageBreak/>
         <w:t>2.</w:t>
@@ -2892,7 +3141,7 @@
         <w:tab/>
         <w:t>SCENARIO</w:t>
       </w:r>
-      <w:bookmarkEnd w:id="7"/>
+      <w:bookmarkEnd w:id="8"/>
     </w:p>
     <w:p/>
     <w:p>
@@ -2900,7 +3149,7 @@
         <w:pStyle w:val="Heading2"/>
         <w:jc w:val="both"/>
       </w:pPr>
-      <w:bookmarkStart w:id="8" w:name="_Toc3114695"/>
+      <w:bookmarkStart w:id="9" w:name="_Toc10642483"/>
       <w:r>
         <w:t>2.1</w:t>
       </w:r>
@@ -2908,7 +3157,7 @@
         <w:tab/>
         <w:t>Kratak opis</w:t>
       </w:r>
-      <w:bookmarkEnd w:id="8"/>
+      <w:bookmarkEnd w:id="9"/>
     </w:p>
     <w:p>
       <w:pPr>
@@ -2916,7 +3165,37 @@
       </w:pPr>
       <w:r>
         <w:tab/>
-        <w:t xml:space="preserve">Radi se o scenariju prijave (log in) postojećeg korisnika na sistem. Da bi se korisnik prijavio na sistem, mora da unese odgovarajuće podatke. Ti podaci su njegovo korisničko ime (username) i lozinku (password). Da bi se korisnik uspešno prijavio na sistem, potrebno je da su mu uneto korisničko ime i lozinka podudarni korisničkom imenu i lozinci postojećeg registrovanog korisnika u sistemu. U suprotnom, za pogrešno unete podatke (korisničko ime ili lozinka), korisniku se javlja </w:t>
+        <w:t>Radi se o scenariju prijave (log in) postojećeg korisnika na sistem. Da bi se korisnik prijavio na sistem, mora da unese odgovarajuć</w:t>
+      </w:r>
+      <w:r>
+        <w:t>e podatke. Ti podaci su njegova email adresa koja ga jedinstveno odre</w:t>
+      </w:r>
+      <w:r>
+        <w:rPr>
+          <w:lang w:val="sr-Latn-RS"/>
+        </w:rPr>
+        <w:t xml:space="preserve">đuje u sistemu </w:t>
+      </w:r>
+      <w:r>
+        <w:t>i lozinku (password). Da bi se korisnik uspešno prijavio na sistem</w:t>
+      </w:r>
+      <w:r>
+        <w:t xml:space="preserve">, potrebno je da su mu uneta email adresa </w:t>
+      </w:r>
+      <w:r>
+        <w:t xml:space="preserve">i lozinka podudarni </w:t>
+      </w:r>
+      <w:r>
+        <w:t xml:space="preserve">email adresi </w:t>
+      </w:r>
+      <w:r>
+        <w:t>i lozinci postojećeg registrovanog korisnika u sistemu. U suprotnom, za pogrešno unete podatke (</w:t>
+      </w:r>
+      <w:r>
+        <w:t>email adresa</w:t>
+      </w:r>
+      <w:r>
+        <w:t xml:space="preserve"> ili lozinka), korisniku se javlja </w:t>
       </w:r>
       <w:r>
         <w:t xml:space="preserve">odgovarajuća </w:t>
@@ -2940,11 +3219,11 @@
       <w:r>
         <w:tab/>
       </w:r>
-      <w:bookmarkStart w:id="9" w:name="_Toc3114696"/>
+      <w:bookmarkStart w:id="10" w:name="_Toc10642484"/>
       <w:r>
         <w:t>Tok događaja</w:t>
       </w:r>
-      <w:bookmarkEnd w:id="9"/>
+      <w:bookmarkEnd w:id="10"/>
     </w:p>
     <w:p>
       <w:pPr>
@@ -2955,11 +3234,11 @@
         </w:numPr>
         <w:jc w:val="both"/>
       </w:pPr>
-      <w:bookmarkStart w:id="10" w:name="_Toc3114697"/>
+      <w:bookmarkStart w:id="11" w:name="_Toc10642485"/>
       <w:r>
         <w:t>Korisnik unosi podatke pri prijavi na sistem</w:t>
       </w:r>
-      <w:bookmarkEnd w:id="10"/>
+      <w:bookmarkEnd w:id="11"/>
     </w:p>
     <w:p>
       <w:pPr>
@@ -2976,7 +3255,28 @@
         <w:jc w:val="both"/>
       </w:pPr>
       <w:r>
-        <w:t>U tekst polju označenom labelom “Korisničko ime:”, korisnik unosi svoje korisničko ime</w:t>
+        <w:t>U tekst polju označen</w:t>
+      </w:r>
+      <w:r>
+        <w:t>i</w:t>
+      </w:r>
+      <w:r>
+        <w:t xml:space="preserve">m </w:t>
+      </w:r>
+      <w:r>
+        <w:t>tekstom</w:t>
+      </w:r>
+      <w:r>
+        <w:t xml:space="preserve"> “</w:t>
+      </w:r>
+      <w:r>
+        <w:t>Email</w:t>
+      </w:r>
+      <w:r>
+        <w:t xml:space="preserve">:”, korisnik unosi </w:t>
+      </w:r>
+      <w:r>
+        <w:t>svoju email adresu</w:t>
       </w:r>
     </w:p>
     <w:p>
@@ -3020,7 +3320,7 @@
         </w:numPr>
         <w:jc w:val="both"/>
       </w:pPr>
-      <w:bookmarkStart w:id="11" w:name="_Toc3114698"/>
+      <w:bookmarkStart w:id="12" w:name="_Toc10642486"/>
       <w:r>
         <w:t>Sistem proverava un</w:t>
       </w:r>
@@ -3030,7 +3330,7 @@
       <w:r>
         <w:t xml:space="preserve"> podatke</w:t>
       </w:r>
-      <w:bookmarkEnd w:id="11"/>
+      <w:bookmarkEnd w:id="12"/>
     </w:p>
     <w:p>
       <w:pPr>
@@ -3048,7 +3348,10 @@
         <w:jc w:val="both"/>
       </w:pPr>
       <w:r>
-        <w:t>Sistem proverava da li postoji odgovarajući korisnik sa unesenim korisničkim imenom</w:t>
+        <w:t xml:space="preserve">Sistem proverava da li postoji odgovarajući korisnik sa </w:t>
+      </w:r>
+      <w:r>
+        <w:t>unesenom email adresom</w:t>
       </w:r>
     </w:p>
     <w:p>
@@ -3061,7 +3364,10 @@
         <w:jc w:val="both"/>
       </w:pPr>
       <w:r>
-        <w:t>Sistem proverava ispravnost lozinke, za korisnika sa unesenim korisničkim imenom</w:t>
+        <w:t>Sistem proverava ispravnost lo</w:t>
+      </w:r>
+      <w:r>
+        <w:t>zinke, za korisnika sa unesenom email adresom</w:t>
       </w:r>
     </w:p>
     <w:p>
@@ -3073,11 +3379,11 @@
         </w:numPr>
         <w:jc w:val="both"/>
       </w:pPr>
-      <w:bookmarkStart w:id="12" w:name="_Toc3114699"/>
+      <w:bookmarkStart w:id="13" w:name="_Toc10642487"/>
       <w:r>
         <w:t>Korisnik prijavljen na sistem</w:t>
       </w:r>
-      <w:bookmarkEnd w:id="12"/>
+      <w:bookmarkEnd w:id="13"/>
     </w:p>
     <w:p>
       <w:pPr>
@@ -3160,28 +3466,392 @@
     <w:p>
       <w:pPr>
         <w:pStyle w:val="Heading2"/>
+        <w:numPr>
+          <w:ilvl w:val="1"/>
+          <w:numId w:val="6"/>
+        </w:numPr>
         <w:jc w:val="both"/>
       </w:pPr>
-      <w:bookmarkStart w:id="13" w:name="_Toc3114700"/>
-      <w:r>
-        <w:rPr>
-          <w:b w:val="0"/>
-          <w:bCs w:val="0"/>
-          <w:i w:val="0"/>
-          <w:iCs w:val="0"/>
-        </w:rPr>
-        <w:t>2.</w:t>
-      </w:r>
-      <w:r>
-        <w:t xml:space="preserve">3 </w:t>
-      </w:r>
-      <w:r>
-        <w:tab/>
-      </w:r>
+      <w:bookmarkStart w:id="14" w:name="_Toc10642488"/>
       <w:r>
         <w:t>Alternativni tokovi</w:t>
       </w:r>
-      <w:bookmarkEnd w:id="13"/>
+      <w:bookmarkEnd w:id="14"/>
+    </w:p>
+    <w:p>
+      <w:pPr>
+        <w:pStyle w:val="ListParagraph"/>
+        <w:ind w:left="420"/>
+      </w:pPr>
+    </w:p>
+    <w:p>
+      <w:pPr>
+        <w:pStyle w:val="Heading3"/>
+        <w:ind w:firstLine="420"/>
+        <w:rPr>
+          <w:lang w:val="sr-Latn-RS"/>
+        </w:rPr>
+      </w:pPr>
+      <w:bookmarkStart w:id="15" w:name="_Toc10642489"/>
+      <w:r>
+        <w:t xml:space="preserve">2.2.1.1.a Korisnik zaboravio </w:t>
+      </w:r>
+      <w:r>
+        <w:rPr>
+          <w:lang w:val="sr-Latn-RS"/>
+        </w:rPr>
+        <w:t>šifru za postojeći email</w:t>
+      </w:r>
+      <w:bookmarkEnd w:id="15"/>
+    </w:p>
+    <w:p>
+      <w:pPr>
+        <w:pStyle w:val="ListParagraph"/>
+        <w:rPr>
+          <w:lang w:val="sr-Latn-RS"/>
+        </w:rPr>
+      </w:pPr>
+    </w:p>
+    <w:p>
+      <w:pPr>
+        <w:pStyle w:val="ListParagraph"/>
+        <w:numPr>
+          <w:ilvl w:val="0"/>
+          <w:numId w:val="29"/>
+        </w:numPr>
+        <w:rPr>
+          <w:lang w:val="sr-Latn-RS"/>
+        </w:rPr>
+      </w:pPr>
+      <w:r>
+        <w:rPr>
+          <w:lang w:val="sr-Latn-RS"/>
+        </w:rPr>
+        <w:t>Korisnik pritiska dugme „Zaboravili ste šifru“</w:t>
+      </w:r>
+    </w:p>
+    <w:p>
+      <w:pPr>
+        <w:pStyle w:val="ListParagraph"/>
+        <w:numPr>
+          <w:ilvl w:val="0"/>
+          <w:numId w:val="29"/>
+        </w:numPr>
+        <w:rPr>
+          <w:lang w:val="sr-Latn-RS"/>
+        </w:rPr>
+      </w:pPr>
+      <w:r>
+        <w:rPr>
+          <w:lang w:val="sr-Latn-RS"/>
+        </w:rPr>
+        <w:t>Korisnik odlazi na stranicu za dobijanje šifre putem maila</w:t>
+      </w:r>
+    </w:p>
+    <w:p>
+      <w:pPr>
+        <w:pStyle w:val="ListParagraph"/>
+        <w:numPr>
+          <w:ilvl w:val="0"/>
+          <w:numId w:val="29"/>
+        </w:numPr>
+        <w:rPr>
+          <w:lang w:val="sr-Latn-RS"/>
+        </w:rPr>
+      </w:pPr>
+      <w:r>
+        <w:rPr>
+          <w:lang w:val="sr-Latn-RS"/>
+        </w:rPr>
+        <w:t>Korisnik unosi svoj email u tekstualno polje „Email“</w:t>
+      </w:r>
+    </w:p>
+    <w:p>
+      <w:pPr>
+        <w:pStyle w:val="ListParagraph"/>
+        <w:numPr>
+          <w:ilvl w:val="0"/>
+          <w:numId w:val="29"/>
+        </w:numPr>
+        <w:rPr>
+          <w:lang w:val="sr-Latn-RS"/>
+        </w:rPr>
+      </w:pPr>
+      <w:r>
+        <w:rPr>
+          <w:lang w:val="sr-Latn-RS"/>
+        </w:rPr>
+        <w:t>Korisnik pritiska dugme „Pošalji lozinku na mail“</w:t>
+      </w:r>
+    </w:p>
+    <w:p>
+      <w:pPr>
+        <w:pStyle w:val="ListParagraph"/>
+        <w:numPr>
+          <w:ilvl w:val="0"/>
+          <w:numId w:val="29"/>
+        </w:numPr>
+        <w:rPr>
+          <w:lang w:val="sr-Latn-RS"/>
+        </w:rPr>
+      </w:pPr>
+      <w:r>
+        <w:rPr>
+          <w:lang w:val="sr-Latn-RS"/>
+        </w:rPr>
+        <w:t xml:space="preserve">Sistem proverava da li email adresa postoji </w:t>
+      </w:r>
+    </w:p>
+    <w:p>
+      <w:pPr>
+        <w:pStyle w:val="ListParagraph"/>
+        <w:numPr>
+          <w:ilvl w:val="0"/>
+          <w:numId w:val="29"/>
+        </w:numPr>
+        <w:rPr>
+          <w:lang w:val="sr-Latn-RS"/>
+        </w:rPr>
+      </w:pPr>
+      <w:r>
+        <w:rPr>
+          <w:lang w:val="sr-Latn-RS"/>
+        </w:rPr>
+        <w:t>Sistem šalje email na unetu adresu sa šifrom</w:t>
+      </w:r>
+    </w:p>
+    <w:p>
+      <w:pPr>
+        <w:pStyle w:val="ListParagraph"/>
+        <w:numPr>
+          <w:ilvl w:val="0"/>
+          <w:numId w:val="29"/>
+        </w:numPr>
+        <w:rPr>
+          <w:lang w:val="sr-Latn-RS"/>
+        </w:rPr>
+      </w:pPr>
+      <w:r>
+        <w:rPr>
+          <w:lang w:val="sr-Latn-RS"/>
+        </w:rPr>
+        <w:t>Korisnik odlazi na početnu stranu</w:t>
+      </w:r>
+    </w:p>
+    <w:p>
+      <w:pPr>
+        <w:rPr>
+          <w:lang w:val="sr-Latn-RS"/>
+        </w:rPr>
+      </w:pPr>
+    </w:p>
+    <w:p>
+      <w:pPr>
+        <w:rPr>
+          <w:lang w:val="sr-Latn-RS"/>
+        </w:rPr>
+      </w:pPr>
+    </w:p>
+    <w:p>
+      <w:pPr>
+        <w:rPr>
+          <w:lang w:val="sr-Latn-RS"/>
+        </w:rPr>
+      </w:pPr>
+    </w:p>
+    <w:p>
+      <w:pPr>
+        <w:rPr>
+          <w:lang w:val="sr-Latn-RS"/>
+        </w:rPr>
+      </w:pPr>
+    </w:p>
+    <w:p>
+      <w:pPr>
+        <w:rPr>
+          <w:lang w:val="sr-Latn-RS"/>
+        </w:rPr>
+      </w:pPr>
+    </w:p>
+    <w:p>
+      <w:pPr>
+        <w:rPr>
+          <w:lang w:val="sr-Latn-RS"/>
+        </w:rPr>
+      </w:pPr>
+    </w:p>
+    <w:p>
+      <w:pPr>
+        <w:pStyle w:val="Heading3"/>
+        <w:ind w:firstLine="720"/>
+        <w:rPr>
+          <w:lang w:val="sr-Latn-RS"/>
+        </w:rPr>
+      </w:pPr>
+      <w:bookmarkStart w:id="16" w:name="_Toc10642490"/>
+      <w:r>
+        <w:lastRenderedPageBreak/>
+        <w:t xml:space="preserve">2.2.1.1.b Korisnik zaboravio </w:t>
+      </w:r>
+      <w:r>
+        <w:rPr>
+          <w:lang w:val="sr-Latn-RS"/>
+        </w:rPr>
+        <w:t>šifru i promašio email</w:t>
+      </w:r>
+      <w:bookmarkEnd w:id="16"/>
+    </w:p>
+    <w:p>
+      <w:pPr>
+        <w:pStyle w:val="ListParagraph"/>
+        <w:rPr>
+          <w:lang w:val="sr-Latn-RS"/>
+        </w:rPr>
+      </w:pPr>
+    </w:p>
+    <w:p>
+      <w:pPr>
+        <w:pStyle w:val="ListParagraph"/>
+        <w:numPr>
+          <w:ilvl w:val="0"/>
+          <w:numId w:val="30"/>
+        </w:numPr>
+        <w:rPr>
+          <w:lang w:val="sr-Latn-RS"/>
+        </w:rPr>
+      </w:pPr>
+      <w:r>
+        <w:rPr>
+          <w:lang w:val="sr-Latn-RS"/>
+        </w:rPr>
+        <w:t>Korisnik pritiska dugme „Zaboravili ste šifru“</w:t>
+      </w:r>
+    </w:p>
+    <w:p>
+      <w:pPr>
+        <w:pStyle w:val="ListParagraph"/>
+        <w:numPr>
+          <w:ilvl w:val="0"/>
+          <w:numId w:val="30"/>
+        </w:numPr>
+        <w:rPr>
+          <w:lang w:val="sr-Latn-RS"/>
+        </w:rPr>
+      </w:pPr>
+      <w:r>
+        <w:rPr>
+          <w:lang w:val="sr-Latn-RS"/>
+        </w:rPr>
+        <w:t>Korisnik odlazi na stranicu za dobijanje šifre putem maila</w:t>
+      </w:r>
+    </w:p>
+    <w:p>
+      <w:pPr>
+        <w:pStyle w:val="ListParagraph"/>
+        <w:numPr>
+          <w:ilvl w:val="0"/>
+          <w:numId w:val="30"/>
+        </w:numPr>
+        <w:rPr>
+          <w:lang w:val="sr-Latn-RS"/>
+        </w:rPr>
+      </w:pPr>
+      <w:r>
+        <w:rPr>
+          <w:lang w:val="sr-Latn-RS"/>
+        </w:rPr>
+        <w:t>Korisnik unosi svoj email u tekstualno polje „Email“</w:t>
+      </w:r>
+    </w:p>
+    <w:p>
+      <w:pPr>
+        <w:pStyle w:val="ListParagraph"/>
+        <w:numPr>
+          <w:ilvl w:val="0"/>
+          <w:numId w:val="30"/>
+        </w:numPr>
+        <w:rPr>
+          <w:lang w:val="sr-Latn-RS"/>
+        </w:rPr>
+      </w:pPr>
+      <w:r>
+        <w:rPr>
+          <w:lang w:val="sr-Latn-RS"/>
+        </w:rPr>
+        <w:t>Korisnik pritiska dugme „Pošalji lozinku na mail“</w:t>
+      </w:r>
+    </w:p>
+    <w:p>
+      <w:pPr>
+        <w:pStyle w:val="ListParagraph"/>
+        <w:numPr>
+          <w:ilvl w:val="0"/>
+          <w:numId w:val="30"/>
+        </w:numPr>
+        <w:rPr>
+          <w:lang w:val="sr-Latn-RS"/>
+        </w:rPr>
+      </w:pPr>
+      <w:r>
+        <w:rPr>
+          <w:lang w:val="sr-Latn-RS"/>
+        </w:rPr>
+        <w:t xml:space="preserve">Sistem proverava da li email adresa postoji </w:t>
+      </w:r>
+    </w:p>
+    <w:p>
+      <w:pPr>
+        <w:pStyle w:val="ListParagraph"/>
+        <w:numPr>
+          <w:ilvl w:val="0"/>
+          <w:numId w:val="30"/>
+        </w:numPr>
+        <w:rPr>
+          <w:lang w:val="sr-Latn-RS"/>
+        </w:rPr>
+      </w:pPr>
+      <w:r>
+        <w:rPr>
+          <w:lang w:val="sr-Latn-RS"/>
+        </w:rPr>
+        <w:t>Korisnik obavšten porukom da „Korisnik sa datim emailom nije registrovan“</w:t>
+      </w:r>
+    </w:p>
+    <w:p>
+      <w:pPr>
+        <w:pStyle w:val="ListParagraph"/>
+        <w:numPr>
+          <w:ilvl w:val="0"/>
+          <w:numId w:val="30"/>
+        </w:numPr>
+        <w:rPr>
+          <w:lang w:val="sr-Latn-RS"/>
+        </w:rPr>
+      </w:pPr>
+      <w:r>
+        <w:rPr>
+          <w:lang w:val="sr-Latn-RS"/>
+        </w:rPr>
+        <w:t>Korisnik ostaje na toj stranici za slanje šifre na svoj email</w:t>
+      </w:r>
+    </w:p>
+    <w:p>
+      <w:pPr>
+        <w:pStyle w:val="ListParagraph"/>
+        <w:ind w:left="1800"/>
+        <w:rPr>
+          <w:lang w:val="sr-Latn-RS"/>
+        </w:rPr>
+      </w:pPr>
+    </w:p>
+    <w:p>
+      <w:pPr>
+        <w:pStyle w:val="ListParagraph"/>
+        <w:ind w:left="1800"/>
+        <w:rPr>
+          <w:lang w:val="sr-Latn-RS"/>
+        </w:rPr>
+      </w:pPr>
     </w:p>
     <w:p>
       <w:pPr>
@@ -3191,7 +3861,7 @@
       <w:r>
         <w:tab/>
       </w:r>
-      <w:bookmarkStart w:id="14" w:name="_Toc3114701"/>
+      <w:bookmarkStart w:id="17" w:name="_Toc10642491"/>
       <w:r>
         <w:t>2.2.</w:t>
       </w:r>
@@ -3199,9 +3869,12 @@
         <w:t>2</w:t>
       </w:r>
       <w:r>
-        <w:t>.1.a  Korisnik uneo nepostojeće korisničko ime</w:t>
-      </w:r>
-      <w:bookmarkEnd w:id="14"/>
+        <w:t>.1.a  Korisnik uneo nepostojeć</w:t>
+      </w:r>
+      <w:r>
+        <w:t>u email adresu</w:t>
+      </w:r>
+      <w:bookmarkEnd w:id="17"/>
     </w:p>
     <w:p>
       <w:pPr>
@@ -3218,7 +3891,13 @@
         <w:jc w:val="both"/>
       </w:pPr>
       <w:r>
-        <w:t>Korisnik uneo korisničko ime koje ne postoji u sistemu</w:t>
+        <w:t xml:space="preserve">Korisnik uneo </w:t>
+      </w:r>
+      <w:r>
+        <w:t>email adresu koja</w:t>
+      </w:r>
+      <w:r>
+        <w:t xml:space="preserve"> ne postoji u sistemu</w:t>
       </w:r>
     </w:p>
     <w:p>
@@ -3234,7 +3913,13 @@
         <w:t xml:space="preserve">Korisniku se prikazuje greška sa porukom </w:t>
       </w:r>
       <w:r>
-        <w:t>“Korisnik sa unesenim korisničkim imenom ne postoji”</w:t>
+        <w:t>“</w:t>
+      </w:r>
+      <w:r>
+        <w:t>Neispravan email</w:t>
+      </w:r>
+      <w:r>
+        <w:t>”</w:t>
       </w:r>
     </w:p>
     <w:p>
@@ -3255,6 +3940,13 @@
     </w:p>
     <w:p>
       <w:pPr>
+        <w:pStyle w:val="ListParagraph"/>
+        <w:ind w:left="1800"/>
+        <w:jc w:val="both"/>
+      </w:pPr>
+    </w:p>
+    <w:p>
+      <w:pPr>
         <w:ind w:left="1440"/>
         <w:jc w:val="both"/>
       </w:pPr>
@@ -3264,9 +3956,61 @@
         <w:pStyle w:val="Heading3"/>
         <w:ind w:firstLine="720"/>
       </w:pPr>
+      <w:bookmarkStart w:id="18" w:name="_Toc10642492"/>
+      <w:r>
+        <w:t>2.2.2.1.</w:t>
+      </w:r>
+      <w:r>
+        <w:t>b</w:t>
+      </w:r>
+      <w:r>
+        <w:t xml:space="preserve">  Korisnik uneo email adresu bez @</w:t>
+      </w:r>
+      <w:bookmarkEnd w:id="18"/>
+    </w:p>
+    <w:p/>
+    <w:p>
+      <w:pPr>
+        <w:pStyle w:val="ListParagraph"/>
+        <w:numPr>
+          <w:ilvl w:val="0"/>
+          <w:numId w:val="33"/>
+        </w:numPr>
+      </w:pPr>
+      <w:r>
+        <w:t>Korisnik dobija obave</w:t>
+      </w:r>
+      <w:r>
+        <w:rPr>
+          <w:lang w:val="sr-Latn-RS"/>
+        </w:rPr>
+        <w:t xml:space="preserve">štenje da unese </w:t>
+      </w:r>
+      <w:r>
+        <w:t>@ u email adresi</w:t>
+      </w:r>
+    </w:p>
+    <w:p>
+      <w:pPr>
+        <w:pStyle w:val="ListParagraph"/>
+        <w:ind w:left="1800"/>
+      </w:pPr>
+    </w:p>
+    <w:p>
+      <w:pPr>
+        <w:jc w:val="both"/>
+      </w:pPr>
+    </w:p>
+    <w:p>
+      <w:pPr>
+        <w:pStyle w:val="Heading3"/>
+        <w:ind w:firstLine="720"/>
+      </w:pPr>
+      <w:bookmarkStart w:id="19" w:name="_Toc10642493"/>
       <w:r>
         <w:t>2.2.1.3.a. Korisnik nije pritisnuo dugme za prijavu</w:t>
       </w:r>
+      <w:bookmarkEnd w:id="19"/>
     </w:p>
     <w:p/>
     <w:p>
@@ -3291,15 +4035,22 @@
     </w:p>
     <w:p>
       <w:pPr>
+        <w:pStyle w:val="ListParagraph"/>
+        <w:ind w:left="1800"/>
+        <w:jc w:val="both"/>
+      </w:pPr>
+    </w:p>
+    <w:p>
+      <w:pPr>
         <w:pStyle w:val="Heading3"/>
         <w:ind w:firstLine="720"/>
         <w:jc w:val="both"/>
       </w:pPr>
-      <w:bookmarkStart w:id="15" w:name="_Toc3114702"/>
+      <w:bookmarkStart w:id="20" w:name="_Toc10642494"/>
       <w:r>
         <w:t>2.2.2.2.a Korisnik uneo pogrešnu lozinku</w:t>
       </w:r>
-      <w:bookmarkEnd w:id="15"/>
+      <w:bookmarkEnd w:id="20"/>
     </w:p>
     <w:p>
       <w:pPr>
@@ -3321,8 +4072,6 @@
       <w:r>
         <w:t xml:space="preserve">je </w:t>
       </w:r>
-      <w:bookmarkStart w:id="16" w:name="_GoBack"/>
-      <w:bookmarkEnd w:id="16"/>
       <w:r>
         <w:t>uneo pogrešnu lozinku za odgovarajućeg korisnika</w:t>
       </w:r>
@@ -3337,7 +4086,13 @@
         <w:jc w:val="both"/>
       </w:pPr>
       <w:r>
-        <w:t>Korisniku se prikazuje greška sa porukom “Pogrešna lozinka”</w:t>
+        <w:t>Korisniku se prikazuje greška sa porukom “</w:t>
+      </w:r>
+      <w:r>
+        <w:t>Neispravna lozinka</w:t>
+      </w:r>
+      <w:r>
+        <w:t>”</w:t>
       </w:r>
     </w:p>
     <w:p>
@@ -3358,6 +4113,13 @@
     </w:p>
     <w:p>
       <w:pPr>
+        <w:pStyle w:val="ListParagraph"/>
+        <w:ind w:left="1800"/>
+        <w:jc w:val="both"/>
+      </w:pPr>
+    </w:p>
+    <w:p>
+      <w:pPr>
         <w:pStyle w:val="Heading2"/>
         <w:numPr>
           <w:ilvl w:val="1"/>
@@ -3365,15 +4127,14 @@
         </w:numPr>
         <w:jc w:val="both"/>
       </w:pPr>
-      <w:bookmarkStart w:id="17" w:name="_Toc3114703"/>
-      <w:r>
-        <w:lastRenderedPageBreak/>
+      <w:bookmarkStart w:id="21" w:name="_Toc10642495"/>
+      <w:r>
         <w:t>P</w:t>
       </w:r>
       <w:r>
         <w:t>osebni zahtevi</w:t>
       </w:r>
-      <w:bookmarkEnd w:id="17"/>
+      <w:bookmarkEnd w:id="21"/>
     </w:p>
     <w:p>
       <w:pPr>
@@ -3400,7 +4161,7 @@
         <w:pStyle w:val="Heading2"/>
         <w:jc w:val="both"/>
       </w:pPr>
-      <w:bookmarkStart w:id="18" w:name="_Toc3114704"/>
+      <w:bookmarkStart w:id="22" w:name="_Toc10642496"/>
       <w:r>
         <w:t>2.</w:t>
       </w:r>
@@ -3414,7 +4175,7 @@
         <w:tab/>
         <w:t>Preduslovi</w:t>
       </w:r>
-      <w:bookmarkEnd w:id="18"/>
+      <w:bookmarkEnd w:id="22"/>
     </w:p>
     <w:p>
       <w:pPr>
@@ -3441,11 +4202,11 @@
         </w:numPr>
         <w:jc w:val="both"/>
       </w:pPr>
-      <w:bookmarkStart w:id="19" w:name="_Toc3114705"/>
+      <w:bookmarkStart w:id="23" w:name="_Toc10642497"/>
       <w:r>
         <w:t>Posledice</w:t>
       </w:r>
-      <w:bookmarkEnd w:id="19"/>
+      <w:bookmarkEnd w:id="23"/>
     </w:p>
     <w:p>
       <w:pPr>
@@ -3487,7 +4248,7 @@
 </file>
 
 <file path=word/endnotes.xml><?xml version="1.0" encoding="utf-8"?>
-<w:endnotes xmlns:wpc="http://schemas.microsoft.com/office/word/2010/wordprocessingCanvas" xmlns:mc="http://schemas.openxmlformats.org/markup-compatibility/2006" xmlns:o="urn:schemas-microsoft-com:office:office" xmlns:r="http://schemas.openxmlformats.org/officeDocument/2006/relationships" xmlns:m="http://schemas.openxmlformats.org/officeDocument/2006/math" xmlns:v="urn:schemas-microsoft-com:vml" xmlns:wp14="http://schemas.microsoft.com/office/word/2010/wordprocessingDrawing" xmlns:wp="http://schemas.openxmlformats.org/drawingml/2006/wordprocessingDrawing" xmlns:w10="urn:schemas-microsoft-com:office:word" xmlns:w="http://schemas.openxmlformats.org/wordprocessingml/2006/main" xmlns:w14="http://schemas.microsoft.com/office/word/2010/wordml" xmlns:w15="http://schemas.microsoft.com/office/word/2012/wordml" xmlns:wpg="http://schemas.microsoft.com/office/word/2010/wordprocessingGroup" xmlns:wpi="http://schemas.microsoft.com/office/word/2010/wordprocessingInk" xmlns:wne="http://schemas.microsoft.com/office/word/2006/wordml" xmlns:wps="http://schemas.microsoft.com/office/word/2010/wordprocessingShape" mc:Ignorable="w14 w15 wp14">
+<w:endnotes xmlns:wpc="http://schemas.microsoft.com/office/word/2010/wordprocessingCanvas" xmlns:cx="http://schemas.microsoft.com/office/drawing/2014/chartex" xmlns:cx1="http://schemas.microsoft.com/office/drawing/2015/9/8/chartex" xmlns:mc="http://schemas.openxmlformats.org/markup-compatibility/2006" xmlns:o="urn:schemas-microsoft-com:office:office" xmlns:r="http://schemas.openxmlformats.org/officeDocument/2006/relationships" xmlns:m="http://schemas.openxmlformats.org/officeDocument/2006/math" xmlns:v="urn:schemas-microsoft-com:vml" xmlns:wp14="http://schemas.microsoft.com/office/word/2010/wordprocessingDrawing" xmlns:wp="http://schemas.openxmlformats.org/drawingml/2006/wordprocessingDrawing" xmlns:w10="urn:schemas-microsoft-com:office:word" xmlns:w="http://schemas.openxmlformats.org/wordprocessingml/2006/main" xmlns:w14="http://schemas.microsoft.com/office/word/2010/wordml" xmlns:w15="http://schemas.microsoft.com/office/word/2012/wordml" xmlns:w16se="http://schemas.microsoft.com/office/word/2015/wordml/symex" xmlns:wpg="http://schemas.microsoft.com/office/word/2010/wordprocessingGroup" xmlns:wpi="http://schemas.microsoft.com/office/word/2010/wordprocessingInk" xmlns:wne="http://schemas.microsoft.com/office/word/2006/wordml" xmlns:wps="http://schemas.microsoft.com/office/word/2010/wordprocessingShape" mc:Ignorable="w14 w15 w16se wp14">
   <w:endnote w:type="separator" w:id="-1">
     <w:p>
       <w:r>
@@ -3506,7 +4267,7 @@
 </file>
 
 <file path=word/footer1.xml><?xml version="1.0" encoding="utf-8"?>
-<w:ftr xmlns:wpc="http://schemas.microsoft.com/office/word/2010/wordprocessingCanvas" xmlns:mc="http://schemas.openxmlformats.org/markup-compatibility/2006" xmlns:o="urn:schemas-microsoft-com:office:office" xmlns:r="http://schemas.openxmlformats.org/officeDocument/2006/relationships" xmlns:m="http://schemas.openxmlformats.org/officeDocument/2006/math" xmlns:v="urn:schemas-microsoft-com:vml" xmlns:wp14="http://schemas.microsoft.com/office/word/2010/wordprocessingDrawing" xmlns:wp="http://schemas.openxmlformats.org/drawingml/2006/wordprocessingDrawing" xmlns:w10="urn:schemas-microsoft-com:office:word" xmlns:w="http://schemas.openxmlformats.org/wordprocessingml/2006/main" xmlns:w14="http://schemas.microsoft.com/office/word/2010/wordml" xmlns:w15="http://schemas.microsoft.com/office/word/2012/wordml" xmlns:wpg="http://schemas.microsoft.com/office/word/2010/wordprocessingGroup" xmlns:wpi="http://schemas.microsoft.com/office/word/2010/wordprocessingInk" xmlns:wne="http://schemas.microsoft.com/office/word/2006/wordml" xmlns:wps="http://schemas.microsoft.com/office/word/2010/wordprocessingShape" mc:Ignorable="w14 w15 wp14">
+<w:ftr xmlns:wpc="http://schemas.microsoft.com/office/word/2010/wordprocessingCanvas" xmlns:cx="http://schemas.microsoft.com/office/drawing/2014/chartex" xmlns:cx1="http://schemas.microsoft.com/office/drawing/2015/9/8/chartex" xmlns:mc="http://schemas.openxmlformats.org/markup-compatibility/2006" xmlns:o="urn:schemas-microsoft-com:office:office" xmlns:r="http://schemas.openxmlformats.org/officeDocument/2006/relationships" xmlns:m="http://schemas.openxmlformats.org/officeDocument/2006/math" xmlns:v="urn:schemas-microsoft-com:vml" xmlns:wp14="http://schemas.microsoft.com/office/word/2010/wordprocessingDrawing" xmlns:wp="http://schemas.openxmlformats.org/drawingml/2006/wordprocessingDrawing" xmlns:w10="urn:schemas-microsoft-com:office:word" xmlns:w="http://schemas.openxmlformats.org/wordprocessingml/2006/main" xmlns:w14="http://schemas.microsoft.com/office/word/2010/wordml" xmlns:w15="http://schemas.microsoft.com/office/word/2012/wordml" xmlns:w16se="http://schemas.microsoft.com/office/word/2015/wordml/symex" xmlns:wpg="http://schemas.microsoft.com/office/word/2010/wordprocessingGroup" xmlns:wpi="http://schemas.microsoft.com/office/word/2010/wordprocessingInk" xmlns:wne="http://schemas.microsoft.com/office/word/2006/wordml" xmlns:wps="http://schemas.microsoft.com/office/word/2010/wordprocessingShape" mc:Ignorable="w14 w15 w16se wp14">
   <w:p>
     <w:pPr>
       <w:pStyle w:val="Footer"/>
@@ -3543,7 +4304,7 @@
         <w:rStyle w:val="PageNumber"/>
         <w:noProof/>
       </w:rPr>
-      <w:t>6</w:t>
+      <w:t>4</w:t>
     </w:r>
     <w:r>
       <w:rPr>
@@ -3556,7 +4317,7 @@
 </file>
 
 <file path=word/footer2.xml><?xml version="1.0" encoding="utf-8"?>
-<w:ftr xmlns:wpc="http://schemas.microsoft.com/office/word/2010/wordprocessingCanvas" xmlns:mc="http://schemas.openxmlformats.org/markup-compatibility/2006" xmlns:o="urn:schemas-microsoft-com:office:office" xmlns:r="http://schemas.openxmlformats.org/officeDocument/2006/relationships" xmlns:m="http://schemas.openxmlformats.org/officeDocument/2006/math" xmlns:v="urn:schemas-microsoft-com:vml" xmlns:wp14="http://schemas.microsoft.com/office/word/2010/wordprocessingDrawing" xmlns:wp="http://schemas.openxmlformats.org/drawingml/2006/wordprocessingDrawing" xmlns:w10="urn:schemas-microsoft-com:office:word" xmlns:w="http://schemas.openxmlformats.org/wordprocessingml/2006/main" xmlns:w14="http://schemas.microsoft.com/office/word/2010/wordml" xmlns:w15="http://schemas.microsoft.com/office/word/2012/wordml" xmlns:wpg="http://schemas.microsoft.com/office/word/2010/wordprocessingGroup" xmlns:wpi="http://schemas.microsoft.com/office/word/2010/wordprocessingInk" xmlns:wne="http://schemas.microsoft.com/office/word/2006/wordml" xmlns:wps="http://schemas.microsoft.com/office/word/2010/wordprocessingShape" mc:Ignorable="w14 w15 wp14">
+<w:ftr xmlns:wpc="http://schemas.microsoft.com/office/word/2010/wordprocessingCanvas" xmlns:cx="http://schemas.microsoft.com/office/drawing/2014/chartex" xmlns:cx1="http://schemas.microsoft.com/office/drawing/2015/9/8/chartex" xmlns:mc="http://schemas.openxmlformats.org/markup-compatibility/2006" xmlns:o="urn:schemas-microsoft-com:office:office" xmlns:r="http://schemas.openxmlformats.org/officeDocument/2006/relationships" xmlns:m="http://schemas.openxmlformats.org/officeDocument/2006/math" xmlns:v="urn:schemas-microsoft-com:vml" xmlns:wp14="http://schemas.microsoft.com/office/word/2010/wordprocessingDrawing" xmlns:wp="http://schemas.openxmlformats.org/drawingml/2006/wordprocessingDrawing" xmlns:w10="urn:schemas-microsoft-com:office:word" xmlns:w="http://schemas.openxmlformats.org/wordprocessingml/2006/main" xmlns:w14="http://schemas.microsoft.com/office/word/2010/wordml" xmlns:w15="http://schemas.microsoft.com/office/word/2012/wordml" xmlns:w16se="http://schemas.microsoft.com/office/word/2015/wordml/symex" xmlns:wpg="http://schemas.microsoft.com/office/word/2010/wordprocessingGroup" xmlns:wpi="http://schemas.microsoft.com/office/word/2010/wordprocessingInk" xmlns:wne="http://schemas.microsoft.com/office/word/2006/wordml" xmlns:wps="http://schemas.microsoft.com/office/word/2010/wordprocessingShape" mc:Ignorable="w14 w15 w16se wp14">
   <w:p>
     <w:pPr>
       <w:pStyle w:val="Footer"/>
@@ -3576,7 +4337,7 @@
 </file>
 
 <file path=word/footnotes.xml><?xml version="1.0" encoding="utf-8"?>
-<w:footnotes xmlns:wpc="http://schemas.microsoft.com/office/word/2010/wordprocessingCanvas" xmlns:mc="http://schemas.openxmlformats.org/markup-compatibility/2006" xmlns:o="urn:schemas-microsoft-com:office:office" xmlns:r="http://schemas.openxmlformats.org/officeDocument/2006/relationships" xmlns:m="http://schemas.openxmlformats.org/officeDocument/2006/math" xmlns:v="urn:schemas-microsoft-com:vml" xmlns:wp14="http://schemas.microsoft.com/office/word/2010/wordprocessingDrawing" xmlns:wp="http://schemas.openxmlformats.org/drawingml/2006/wordprocessingDrawing" xmlns:w10="urn:schemas-microsoft-com:office:word" xmlns:w="http://schemas.openxmlformats.org/wordprocessingml/2006/main" xmlns:w14="http://schemas.microsoft.com/office/word/2010/wordml" xmlns:w15="http://schemas.microsoft.com/office/word/2012/wordml" xmlns:wpg="http://schemas.microsoft.com/office/word/2010/wordprocessingGroup" xmlns:wpi="http://schemas.microsoft.com/office/word/2010/wordprocessingInk" xmlns:wne="http://schemas.microsoft.com/office/word/2006/wordml" xmlns:wps="http://schemas.microsoft.com/office/word/2010/wordprocessingShape" mc:Ignorable="w14 w15 wp14">
+<w:footnotes xmlns:wpc="http://schemas.microsoft.com/office/word/2010/wordprocessingCanvas" xmlns:cx="http://schemas.microsoft.com/office/drawing/2014/chartex" xmlns:cx1="http://schemas.microsoft.com/office/drawing/2015/9/8/chartex" xmlns:mc="http://schemas.openxmlformats.org/markup-compatibility/2006" xmlns:o="urn:schemas-microsoft-com:office:office" xmlns:r="http://schemas.openxmlformats.org/officeDocument/2006/relationships" xmlns:m="http://schemas.openxmlformats.org/officeDocument/2006/math" xmlns:v="urn:schemas-microsoft-com:vml" xmlns:wp14="http://schemas.microsoft.com/office/word/2010/wordprocessingDrawing" xmlns:wp="http://schemas.openxmlformats.org/drawingml/2006/wordprocessingDrawing" xmlns:w10="urn:schemas-microsoft-com:office:word" xmlns:w="http://schemas.openxmlformats.org/wordprocessingml/2006/main" xmlns:w14="http://schemas.microsoft.com/office/word/2010/wordml" xmlns:w15="http://schemas.microsoft.com/office/word/2012/wordml" xmlns:w16se="http://schemas.microsoft.com/office/word/2015/wordml/symex" xmlns:wpg="http://schemas.microsoft.com/office/word/2010/wordprocessingGroup" xmlns:wpi="http://schemas.microsoft.com/office/word/2010/wordprocessingInk" xmlns:wne="http://schemas.microsoft.com/office/word/2006/wordml" xmlns:wps="http://schemas.microsoft.com/office/word/2010/wordprocessingShape" mc:Ignorable="w14 w15 w16se wp14">
   <w:footnote w:type="separator" w:id="-1">
     <w:p>
       <w:r>
@@ -3595,7 +4356,7 @@
 </file>
 
 <file path=word/header1.xml><?xml version="1.0" encoding="utf-8"?>
-<w:hdr xmlns:wpc="http://schemas.microsoft.com/office/word/2010/wordprocessingCanvas" xmlns:mc="http://schemas.openxmlformats.org/markup-compatibility/2006" xmlns:o="urn:schemas-microsoft-com:office:office" xmlns:r="http://schemas.openxmlformats.org/officeDocument/2006/relationships" xmlns:m="http://schemas.openxmlformats.org/officeDocument/2006/math" xmlns:v="urn:schemas-microsoft-com:vml" xmlns:wp14="http://schemas.microsoft.com/office/word/2010/wordprocessingDrawing" xmlns:wp="http://schemas.openxmlformats.org/drawingml/2006/wordprocessingDrawing" xmlns:w10="urn:schemas-microsoft-com:office:word" xmlns:w="http://schemas.openxmlformats.org/wordprocessingml/2006/main" xmlns:w14="http://schemas.microsoft.com/office/word/2010/wordml" xmlns:w15="http://schemas.microsoft.com/office/word/2012/wordml" xmlns:wpg="http://schemas.microsoft.com/office/word/2010/wordprocessingGroup" xmlns:wpi="http://schemas.microsoft.com/office/word/2010/wordprocessingInk" xmlns:wne="http://schemas.microsoft.com/office/word/2006/wordml" xmlns:wps="http://schemas.microsoft.com/office/word/2010/wordprocessingShape" mc:Ignorable="w14 w15 wp14">
+<w:hdr xmlns:wpc="http://schemas.microsoft.com/office/word/2010/wordprocessingCanvas" xmlns:cx="http://schemas.microsoft.com/office/drawing/2014/chartex" xmlns:cx1="http://schemas.microsoft.com/office/drawing/2015/9/8/chartex" xmlns:mc="http://schemas.openxmlformats.org/markup-compatibility/2006" xmlns:o="urn:schemas-microsoft-com:office:office" xmlns:r="http://schemas.openxmlformats.org/officeDocument/2006/relationships" xmlns:m="http://schemas.openxmlformats.org/officeDocument/2006/math" xmlns:v="urn:schemas-microsoft-com:vml" xmlns:wp14="http://schemas.microsoft.com/office/word/2010/wordprocessingDrawing" xmlns:wp="http://schemas.openxmlformats.org/drawingml/2006/wordprocessingDrawing" xmlns:w10="urn:schemas-microsoft-com:office:word" xmlns:w="http://schemas.openxmlformats.org/wordprocessingml/2006/main" xmlns:w14="http://schemas.microsoft.com/office/word/2010/wordml" xmlns:w15="http://schemas.microsoft.com/office/word/2012/wordml" xmlns:w16se="http://schemas.microsoft.com/office/word/2015/wordml/symex" xmlns:wpg="http://schemas.microsoft.com/office/word/2010/wordprocessingGroup" xmlns:wpi="http://schemas.microsoft.com/office/word/2010/wordprocessingInk" xmlns:wne="http://schemas.microsoft.com/office/word/2006/wordml" xmlns:wps="http://schemas.microsoft.com/office/word/2010/wordprocessingShape" mc:Ignorable="w14 w15 w16se wp14">
   <w:p>
     <w:pPr>
       <w:pStyle w:val="Footer"/>
@@ -3697,7 +4458,7 @@
 </file>
 
 <file path=word/header2.xml><?xml version="1.0" encoding="utf-8"?>
-<w:hdr xmlns:wpc="http://schemas.microsoft.com/office/word/2010/wordprocessingCanvas" xmlns:mc="http://schemas.openxmlformats.org/markup-compatibility/2006" xmlns:o="urn:schemas-microsoft-com:office:office" xmlns:r="http://schemas.openxmlformats.org/officeDocument/2006/relationships" xmlns:m="http://schemas.openxmlformats.org/officeDocument/2006/math" xmlns:v="urn:schemas-microsoft-com:vml" xmlns:wp14="http://schemas.microsoft.com/office/word/2010/wordprocessingDrawing" xmlns:wp="http://schemas.openxmlformats.org/drawingml/2006/wordprocessingDrawing" xmlns:w10="urn:schemas-microsoft-com:office:word" xmlns:w="http://schemas.openxmlformats.org/wordprocessingml/2006/main" xmlns:w14="http://schemas.microsoft.com/office/word/2010/wordml" xmlns:w15="http://schemas.microsoft.com/office/word/2012/wordml" xmlns:wpg="http://schemas.microsoft.com/office/word/2010/wordprocessingGroup" xmlns:wpi="http://schemas.microsoft.com/office/word/2010/wordprocessingInk" xmlns:wne="http://schemas.microsoft.com/office/word/2006/wordml" xmlns:wps="http://schemas.microsoft.com/office/word/2010/wordprocessingShape" mc:Ignorable="w14 w15 wp14">
+<w:hdr xmlns:wpc="http://schemas.microsoft.com/office/word/2010/wordprocessingCanvas" xmlns:cx="http://schemas.microsoft.com/office/drawing/2014/chartex" xmlns:cx1="http://schemas.microsoft.com/office/drawing/2015/9/8/chartex" xmlns:mc="http://schemas.openxmlformats.org/markup-compatibility/2006" xmlns:o="urn:schemas-microsoft-com:office:office" xmlns:r="http://schemas.openxmlformats.org/officeDocument/2006/relationships" xmlns:m="http://schemas.openxmlformats.org/officeDocument/2006/math" xmlns:v="urn:schemas-microsoft-com:vml" xmlns:wp14="http://schemas.microsoft.com/office/word/2010/wordprocessingDrawing" xmlns:wp="http://schemas.openxmlformats.org/drawingml/2006/wordprocessingDrawing" xmlns:w10="urn:schemas-microsoft-com:office:word" xmlns:w="http://schemas.openxmlformats.org/wordprocessingml/2006/main" xmlns:w14="http://schemas.microsoft.com/office/word/2010/wordml" xmlns:w15="http://schemas.microsoft.com/office/word/2012/wordml" xmlns:w16se="http://schemas.microsoft.com/office/word/2015/wordml/symex" xmlns:wpg="http://schemas.microsoft.com/office/word/2010/wordprocessingGroup" xmlns:wpi="http://schemas.microsoft.com/office/word/2010/wordprocessingInk" xmlns:wne="http://schemas.microsoft.com/office/word/2006/wordml" xmlns:wps="http://schemas.microsoft.com/office/word/2010/wordprocessingShape" mc:Ignorable="w14 w15 w16se wp14">
   <w:p>
     <w:pPr>
       <w:pStyle w:val="Header"/>
@@ -3717,8 +4478,8 @@
 </file>
 
 <file path=word/numbering.xml><?xml version="1.0" encoding="utf-8"?>
-<w:numbering xmlns:wpc="http://schemas.microsoft.com/office/word/2010/wordprocessingCanvas" xmlns:mc="http://schemas.openxmlformats.org/markup-compatibility/2006" xmlns:o="urn:schemas-microsoft-com:office:office" xmlns:r="http://schemas.openxmlformats.org/officeDocument/2006/relationships" xmlns:m="http://schemas.openxmlformats.org/officeDocument/2006/math" xmlns:v="urn:schemas-microsoft-com:vml" xmlns:wp14="http://schemas.microsoft.com/office/word/2010/wordprocessingDrawing" xmlns:wp="http://schemas.openxmlformats.org/drawingml/2006/wordprocessingDrawing" xmlns:w10="urn:schemas-microsoft-com:office:word" xmlns:w="http://schemas.openxmlformats.org/wordprocessingml/2006/main" xmlns:w14="http://schemas.microsoft.com/office/word/2010/wordml" xmlns:w15="http://schemas.microsoft.com/office/word/2012/wordml" xmlns:wpg="http://schemas.microsoft.com/office/word/2010/wordprocessingGroup" xmlns:wpi="http://schemas.microsoft.com/office/word/2010/wordprocessingInk" xmlns:wne="http://schemas.microsoft.com/office/word/2006/wordml" xmlns:wps="http://schemas.microsoft.com/office/word/2010/wordprocessingShape" mc:Ignorable="w14 w15 wp14">
-  <w:abstractNum w:abstractNumId="0">
+<w:numbering xmlns:wpc="http://schemas.microsoft.com/office/word/2010/wordprocessingCanvas" xmlns:cx="http://schemas.microsoft.com/office/drawing/2014/chartex" xmlns:cx1="http://schemas.microsoft.com/office/drawing/2015/9/8/chartex" xmlns:mc="http://schemas.openxmlformats.org/markup-compatibility/2006" xmlns:o="urn:schemas-microsoft-com:office:office" xmlns:r="http://schemas.openxmlformats.org/officeDocument/2006/relationships" xmlns:m="http://schemas.openxmlformats.org/officeDocument/2006/math" xmlns:v="urn:schemas-microsoft-com:vml" xmlns:wp14="http://schemas.microsoft.com/office/word/2010/wordprocessingDrawing" xmlns:wp="http://schemas.openxmlformats.org/drawingml/2006/wordprocessingDrawing" xmlns:w10="urn:schemas-microsoft-com:office:word" xmlns:w="http://schemas.openxmlformats.org/wordprocessingml/2006/main" xmlns:w14="http://schemas.microsoft.com/office/word/2010/wordml" xmlns:w15="http://schemas.microsoft.com/office/word/2012/wordml" xmlns:w16se="http://schemas.microsoft.com/office/word/2015/wordml/symex" xmlns:wpg="http://schemas.microsoft.com/office/word/2010/wordprocessingGroup" xmlns:wpi="http://schemas.microsoft.com/office/word/2010/wordprocessingInk" xmlns:wne="http://schemas.microsoft.com/office/word/2006/wordml" xmlns:wps="http://schemas.microsoft.com/office/word/2010/wordprocessingShape" mc:Ignorable="w14 w15 w16se wp14">
+  <w:abstractNum w:abstractNumId="0" w15:restartNumberingAfterBreak="0">
     <w:nsid w:val="02162F44"/>
     <w:multiLevelType w:val="hybridMultilevel"/>
     <w:tmpl w:val="7D7220FE"/>
@@ -3807,7 +4568,7 @@
       </w:pPr>
     </w:lvl>
   </w:abstractNum>
-  <w:abstractNum w:abstractNumId="1">
+  <w:abstractNum w:abstractNumId="1" w15:restartNumberingAfterBreak="0">
     <w:nsid w:val="09D01101"/>
     <w:multiLevelType w:val="hybridMultilevel"/>
     <w:tmpl w:val="085AAEC2"/>
@@ -3896,7 +4657,7 @@
       </w:pPr>
     </w:lvl>
   </w:abstractNum>
-  <w:abstractNum w:abstractNumId="2">
+  <w:abstractNum w:abstractNumId="2" w15:restartNumberingAfterBreak="0">
     <w:nsid w:val="0A9C3539"/>
     <w:multiLevelType w:val="hybridMultilevel"/>
     <w:tmpl w:val="52DA10D8"/>
@@ -3985,7 +4746,7 @@
       </w:pPr>
     </w:lvl>
   </w:abstractNum>
-  <w:abstractNum w:abstractNumId="3">
+  <w:abstractNum w:abstractNumId="3" w15:restartNumberingAfterBreak="0">
     <w:nsid w:val="0AA93197"/>
     <w:multiLevelType w:val="hybridMultilevel"/>
     <w:tmpl w:val="9CB2D5EE"/>
@@ -4074,7 +4835,7 @@
       </w:pPr>
     </w:lvl>
   </w:abstractNum>
-  <w:abstractNum w:abstractNumId="4">
+  <w:abstractNum w:abstractNumId="4" w15:restartNumberingAfterBreak="0">
     <w:nsid w:val="1B786F50"/>
     <w:multiLevelType w:val="multilevel"/>
     <w:tmpl w:val="3DBE1A8A"/>
@@ -4187,7 +4948,7 @@
       </w:rPr>
     </w:lvl>
   </w:abstractNum>
-  <w:abstractNum w:abstractNumId="5">
+  <w:abstractNum w:abstractNumId="5" w15:restartNumberingAfterBreak="0">
     <w:nsid w:val="2A1A5716"/>
     <w:multiLevelType w:val="hybridMultilevel"/>
     <w:tmpl w:val="CAAA647C"/>
@@ -4276,7 +5037,7 @@
       </w:pPr>
     </w:lvl>
   </w:abstractNum>
-  <w:abstractNum w:abstractNumId="6">
+  <w:abstractNum w:abstractNumId="6" w15:restartNumberingAfterBreak="0">
     <w:nsid w:val="303407D4"/>
     <w:multiLevelType w:val="hybridMultilevel"/>
     <w:tmpl w:val="B98E2ED0"/>
@@ -4365,7 +5126,93 @@
       </w:pPr>
     </w:lvl>
   </w:abstractNum>
-  <w:abstractNum w:abstractNumId="7">
+  <w:abstractNum w:abstractNumId="7" w15:restartNumberingAfterBreak="0">
+    <w:nsid w:val="35A06929"/>
+    <w:multiLevelType w:val="hybridMultilevel"/>
+    <w:tmpl w:val="2DB4D786"/>
+    <w:lvl w:ilvl="0" w:tplc="0409000F">
+      <w:start w:val="1"/>
+      <w:numFmt w:val="decimal"/>
+      <w:lvlText w:val="%1."/>
+      <w:lvlJc w:val="left"/>
+      <w:pPr>
+        <w:ind w:left="2160" w:hanging="360"/>
+      </w:pPr>
+    </w:lvl>
+    <w:lvl w:ilvl="1" w:tplc="04090019" w:tentative="1">
+      <w:start w:val="1"/>
+      <w:numFmt w:val="lowerLetter"/>
+      <w:lvlText w:val="%2."/>
+      <w:lvlJc w:val="left"/>
+      <w:pPr>
+        <w:ind w:left="2880" w:hanging="360"/>
+      </w:pPr>
+    </w:lvl>
+    <w:lvl w:ilvl="2" w:tplc="0409001B" w:tentative="1">
+      <w:start w:val="1"/>
+      <w:numFmt w:val="lowerRoman"/>
+      <w:lvlText w:val="%3."/>
+      <w:lvlJc w:val="right"/>
+      <w:pPr>
+        <w:ind w:left="3600" w:hanging="180"/>
+      </w:pPr>
+    </w:lvl>
+    <w:lvl w:ilvl="3" w:tplc="0409000F" w:tentative="1">
+      <w:start w:val="1"/>
+      <w:numFmt w:val="decimal"/>
+      <w:lvlText w:val="%4."/>
+      <w:lvlJc w:val="left"/>
+      <w:pPr>
+        <w:ind w:left="4320" w:hanging="360"/>
+      </w:pPr>
+    </w:lvl>
+    <w:lvl w:ilvl="4" w:tplc="04090019" w:tentative="1">
+      <w:start w:val="1"/>
+      <w:numFmt w:val="lowerLetter"/>
+      <w:lvlText w:val="%5."/>
+      <w:lvlJc w:val="left"/>
+      <w:pPr>
+        <w:ind w:left="5040" w:hanging="360"/>
+      </w:pPr>
+    </w:lvl>
+    <w:lvl w:ilvl="5" w:tplc="0409001B" w:tentative="1">
+      <w:start w:val="1"/>
+      <w:numFmt w:val="lowerRoman"/>
+      <w:lvlText w:val="%6."/>
+      <w:lvlJc w:val="right"/>
+      <w:pPr>
+        <w:ind w:left="5760" w:hanging="180"/>
+      </w:pPr>
+    </w:lvl>
+    <w:lvl w:ilvl="6" w:tplc="0409000F" w:tentative="1">
+      <w:start w:val="1"/>
+      <w:numFmt w:val="decimal"/>
+      <w:lvlText w:val="%7."/>
+      <w:lvlJc w:val="left"/>
+      <w:pPr>
+        <w:ind w:left="6480" w:hanging="360"/>
+      </w:pPr>
+    </w:lvl>
+    <w:lvl w:ilvl="7" w:tplc="04090019" w:tentative="1">
+      <w:start w:val="1"/>
+      <w:numFmt w:val="lowerLetter"/>
+      <w:lvlText w:val="%8."/>
+      <w:lvlJc w:val="left"/>
+      <w:pPr>
+        <w:ind w:left="7200" w:hanging="360"/>
+      </w:pPr>
+    </w:lvl>
+    <w:lvl w:ilvl="8" w:tplc="0409001B" w:tentative="1">
+      <w:start w:val="1"/>
+      <w:numFmt w:val="lowerRoman"/>
+      <w:lvlText w:val="%9."/>
+      <w:lvlJc w:val="right"/>
+      <w:pPr>
+        <w:ind w:left="7920" w:hanging="180"/>
+      </w:pPr>
+    </w:lvl>
+  </w:abstractNum>
+  <w:abstractNum w:abstractNumId="8" w15:restartNumberingAfterBreak="0">
     <w:nsid w:val="366161D6"/>
     <w:multiLevelType w:val="multilevel"/>
     <w:tmpl w:val="51602B64"/>
@@ -4451,7 +5298,7 @@
       </w:pPr>
     </w:lvl>
   </w:abstractNum>
-  <w:abstractNum w:abstractNumId="8">
+  <w:abstractNum w:abstractNumId="9" w15:restartNumberingAfterBreak="0">
     <w:nsid w:val="3858364C"/>
     <w:multiLevelType w:val="multilevel"/>
     <w:tmpl w:val="73CA9004"/>
@@ -4564,7 +5411,7 @@
       </w:rPr>
     </w:lvl>
   </w:abstractNum>
-  <w:abstractNum w:abstractNumId="9">
+  <w:abstractNum w:abstractNumId="10" w15:restartNumberingAfterBreak="0">
     <w:nsid w:val="388E6FA2"/>
     <w:multiLevelType w:val="hybridMultilevel"/>
     <w:tmpl w:val="7B0277BC"/>
@@ -4653,7 +5500,7 @@
       </w:pPr>
     </w:lvl>
   </w:abstractNum>
-  <w:abstractNum w:abstractNumId="10">
+  <w:abstractNum w:abstractNumId="11" w15:restartNumberingAfterBreak="0">
     <w:nsid w:val="3B9F744C"/>
     <w:multiLevelType w:val="hybridMultilevel"/>
     <w:tmpl w:val="0540B36E"/>
@@ -4742,7 +5589,7 @@
       </w:pPr>
     </w:lvl>
   </w:abstractNum>
-  <w:abstractNum w:abstractNumId="11">
+  <w:abstractNum w:abstractNumId="12" w15:restartNumberingAfterBreak="0">
     <w:nsid w:val="3C007F83"/>
     <w:multiLevelType w:val="hybridMultilevel"/>
     <w:tmpl w:val="8C96BA74"/>
@@ -4831,7 +5678,7 @@
       </w:pPr>
     </w:lvl>
   </w:abstractNum>
-  <w:abstractNum w:abstractNumId="12">
+  <w:abstractNum w:abstractNumId="13" w15:restartNumberingAfterBreak="0">
     <w:nsid w:val="3C7C2A2A"/>
     <w:multiLevelType w:val="hybridMultilevel"/>
     <w:tmpl w:val="C34A65D2"/>
@@ -4920,7 +5767,7 @@
       </w:pPr>
     </w:lvl>
   </w:abstractNum>
-  <w:abstractNum w:abstractNumId="13">
+  <w:abstractNum w:abstractNumId="14" w15:restartNumberingAfterBreak="0">
     <w:nsid w:val="452D1842"/>
     <w:multiLevelType w:val="multilevel"/>
     <w:tmpl w:val="99F60D5C"/>
@@ -5033,7 +5880,7 @@
       </w:rPr>
     </w:lvl>
   </w:abstractNum>
-  <w:abstractNum w:abstractNumId="14">
+  <w:abstractNum w:abstractNumId="15" w15:restartNumberingAfterBreak="0">
     <w:nsid w:val="4F2223BF"/>
     <w:multiLevelType w:val="multilevel"/>
     <w:tmpl w:val="086A0DDA"/>
@@ -5154,7 +6001,7 @@
       </w:rPr>
     </w:lvl>
   </w:abstractNum>
-  <w:abstractNum w:abstractNumId="15">
+  <w:abstractNum w:abstractNumId="16" w15:restartNumberingAfterBreak="0">
     <w:nsid w:val="549768B5"/>
     <w:multiLevelType w:val="multilevel"/>
     <w:tmpl w:val="AA2CED40"/>
@@ -5267,7 +6114,7 @@
       </w:rPr>
     </w:lvl>
   </w:abstractNum>
-  <w:abstractNum w:abstractNumId="16">
+  <w:abstractNum w:abstractNumId="17" w15:restartNumberingAfterBreak="0">
     <w:nsid w:val="5C99248F"/>
     <w:multiLevelType w:val="hybridMultilevel"/>
     <w:tmpl w:val="0540B36E"/>
@@ -5356,7 +6203,7 @@
       </w:pPr>
     </w:lvl>
   </w:abstractNum>
-  <w:abstractNum w:abstractNumId="17">
+  <w:abstractNum w:abstractNumId="18" w15:restartNumberingAfterBreak="0">
     <w:nsid w:val="5E036B3A"/>
     <w:multiLevelType w:val="hybridMultilevel"/>
     <w:tmpl w:val="DD64E1F6"/>
@@ -5442,7 +6289,96 @@
       </w:pPr>
     </w:lvl>
   </w:abstractNum>
-  <w:abstractNum w:abstractNumId="18">
+  <w:abstractNum w:abstractNumId="19" w15:restartNumberingAfterBreak="0">
+    <w:nsid w:val="60E91006"/>
+    <w:multiLevelType w:val="hybridMultilevel"/>
+    <w:tmpl w:val="A412ED08"/>
+    <w:lvl w:ilvl="0" w:tplc="CDD4CFF0">
+      <w:start w:val="1"/>
+      <w:numFmt w:val="decimal"/>
+      <w:lvlText w:val="%1."/>
+      <w:lvlJc w:val="left"/>
+      <w:pPr>
+        <w:ind w:left="1800" w:hanging="360"/>
+      </w:pPr>
+      <w:rPr>
+        <w:rFonts w:hint="default"/>
+      </w:rPr>
+    </w:lvl>
+    <w:lvl w:ilvl="1" w:tplc="04090019" w:tentative="1">
+      <w:start w:val="1"/>
+      <w:numFmt w:val="lowerLetter"/>
+      <w:lvlText w:val="%2."/>
+      <w:lvlJc w:val="left"/>
+      <w:pPr>
+        <w:ind w:left="2520" w:hanging="360"/>
+      </w:pPr>
+    </w:lvl>
+    <w:lvl w:ilvl="2" w:tplc="0409001B" w:tentative="1">
+      <w:start w:val="1"/>
+      <w:numFmt w:val="lowerRoman"/>
+      <w:lvlText w:val="%3."/>
+      <w:lvlJc w:val="right"/>
+      <w:pPr>
+        <w:ind w:left="3240" w:hanging="180"/>
+      </w:pPr>
+    </w:lvl>
+    <w:lvl w:ilvl="3" w:tplc="0409000F" w:tentative="1">
+      <w:start w:val="1"/>
+      <w:numFmt w:val="decimal"/>
+      <w:lvlText w:val="%4."/>
+      <w:lvlJc w:val="left"/>
+      <w:pPr>
+        <w:ind w:left="3960" w:hanging="360"/>
+      </w:pPr>
+    </w:lvl>
+    <w:lvl w:ilvl="4" w:tplc="04090019" w:tentative="1">
+      <w:start w:val="1"/>
+      <w:numFmt w:val="lowerLetter"/>
+      <w:lvlText w:val="%5."/>
+      <w:lvlJc w:val="left"/>
+      <w:pPr>
+        <w:ind w:left="4680" w:hanging="360"/>
+      </w:pPr>
+    </w:lvl>
+    <w:lvl w:ilvl="5" w:tplc="0409001B" w:tentative="1">
+      <w:start w:val="1"/>
+      <w:numFmt w:val="lowerRoman"/>
+      <w:lvlText w:val="%6."/>
+      <w:lvlJc w:val="right"/>
+      <w:pPr>
+        <w:ind w:left="5400" w:hanging="180"/>
+      </w:pPr>
+    </w:lvl>
+    <w:lvl w:ilvl="6" w:tplc="0409000F" w:tentative="1">
+      <w:start w:val="1"/>
+      <w:numFmt w:val="decimal"/>
+      <w:lvlText w:val="%7."/>
+      <w:lvlJc w:val="left"/>
+      <w:pPr>
+        <w:ind w:left="6120" w:hanging="360"/>
+      </w:pPr>
+    </w:lvl>
+    <w:lvl w:ilvl="7" w:tplc="04090019" w:tentative="1">
+      <w:start w:val="1"/>
+      <w:numFmt w:val="lowerLetter"/>
+      <w:lvlText w:val="%8."/>
+      <w:lvlJc w:val="left"/>
+      <w:pPr>
+        <w:ind w:left="6840" w:hanging="360"/>
+      </w:pPr>
+    </w:lvl>
+    <w:lvl w:ilvl="8" w:tplc="0409001B" w:tentative="1">
+      <w:start w:val="1"/>
+      <w:numFmt w:val="lowerRoman"/>
+      <w:lvlText w:val="%9."/>
+      <w:lvlJc w:val="right"/>
+      <w:pPr>
+        <w:ind w:left="7560" w:hanging="180"/>
+      </w:pPr>
+    </w:lvl>
+  </w:abstractNum>
+  <w:abstractNum w:abstractNumId="20" w15:restartNumberingAfterBreak="0">
     <w:nsid w:val="61083259"/>
     <w:multiLevelType w:val="multilevel"/>
     <w:tmpl w:val="019E4B7C"/>
@@ -5555,7 +6491,7 @@
       </w:rPr>
     </w:lvl>
   </w:abstractNum>
-  <w:abstractNum w:abstractNumId="19">
+  <w:abstractNum w:abstractNumId="21" w15:restartNumberingAfterBreak="0">
     <w:nsid w:val="62A6354D"/>
     <w:multiLevelType w:val="multilevel"/>
     <w:tmpl w:val="20BAF09A"/>
@@ -5668,7 +6604,7 @@
       </w:rPr>
     </w:lvl>
   </w:abstractNum>
-  <w:abstractNum w:abstractNumId="20">
+  <w:abstractNum w:abstractNumId="22" w15:restartNumberingAfterBreak="0">
     <w:nsid w:val="652F770E"/>
     <w:multiLevelType w:val="hybridMultilevel"/>
     <w:tmpl w:val="266EC93C"/>
@@ -5757,7 +6693,96 @@
       </w:pPr>
     </w:lvl>
   </w:abstractNum>
-  <w:abstractNum w:abstractNumId="21">
+  <w:abstractNum w:abstractNumId="23" w15:restartNumberingAfterBreak="0">
+    <w:nsid w:val="670A48B3"/>
+    <w:multiLevelType w:val="hybridMultilevel"/>
+    <w:tmpl w:val="B98E2ED0"/>
+    <w:lvl w:ilvl="0" w:tplc="0409000F">
+      <w:start w:val="1"/>
+      <w:numFmt w:val="decimal"/>
+      <w:lvlText w:val="%1."/>
+      <w:lvlJc w:val="left"/>
+      <w:pPr>
+        <w:ind w:left="1800" w:hanging="360"/>
+      </w:pPr>
+    </w:lvl>
+    <w:lvl w:ilvl="1" w:tplc="706A158A">
+      <w:start w:val="1"/>
+      <w:numFmt w:val="decimal"/>
+      <w:lvlText w:val="%2."/>
+      <w:lvlJc w:val="left"/>
+      <w:pPr>
+        <w:ind w:left="2520" w:hanging="360"/>
+      </w:pPr>
+      <w:rPr>
+        <w:rFonts w:hint="default"/>
+      </w:rPr>
+    </w:lvl>
+    <w:lvl w:ilvl="2" w:tplc="0409001B" w:tentative="1">
+      <w:start w:val="1"/>
+      <w:numFmt w:val="lowerRoman"/>
+      <w:lvlText w:val="%3."/>
+      <w:lvlJc w:val="right"/>
+      <w:pPr>
+        <w:ind w:left="3240" w:hanging="180"/>
+      </w:pPr>
+    </w:lvl>
+    <w:lvl w:ilvl="3" w:tplc="0409000F" w:tentative="1">
+      <w:start w:val="1"/>
+      <w:numFmt w:val="decimal"/>
+      <w:lvlText w:val="%4."/>
+      <w:lvlJc w:val="left"/>
+      <w:pPr>
+        <w:ind w:left="3960" w:hanging="360"/>
+      </w:pPr>
+    </w:lvl>
+    <w:lvl w:ilvl="4" w:tplc="04090019" w:tentative="1">
+      <w:start w:val="1"/>
+      <w:numFmt w:val="lowerLetter"/>
+      <w:lvlText w:val="%5."/>
+      <w:lvlJc w:val="left"/>
+      <w:pPr>
+        <w:ind w:left="4680" w:hanging="360"/>
+      </w:pPr>
+    </w:lvl>
+    <w:lvl w:ilvl="5" w:tplc="0409001B" w:tentative="1">
+      <w:start w:val="1"/>
+      <w:numFmt w:val="lowerRoman"/>
+      <w:lvlText w:val="%6."/>
+      <w:lvlJc w:val="right"/>
+      <w:pPr>
+        <w:ind w:left="5400" w:hanging="180"/>
+      </w:pPr>
+    </w:lvl>
+    <w:lvl w:ilvl="6" w:tplc="0409000F" w:tentative="1">
+      <w:start w:val="1"/>
+      <w:numFmt w:val="decimal"/>
+      <w:lvlText w:val="%7."/>
+      <w:lvlJc w:val="left"/>
+      <w:pPr>
+        <w:ind w:left="6120" w:hanging="360"/>
+      </w:pPr>
+    </w:lvl>
+    <w:lvl w:ilvl="7" w:tplc="04090019" w:tentative="1">
+      <w:start w:val="1"/>
+      <w:numFmt w:val="lowerLetter"/>
+      <w:lvlText w:val="%8."/>
+      <w:lvlJc w:val="left"/>
+      <w:pPr>
+        <w:ind w:left="6840" w:hanging="360"/>
+      </w:pPr>
+    </w:lvl>
+    <w:lvl w:ilvl="8" w:tplc="0409001B" w:tentative="1">
+      <w:start w:val="1"/>
+      <w:numFmt w:val="lowerRoman"/>
+      <w:lvlText w:val="%9."/>
+      <w:lvlJc w:val="right"/>
+      <w:pPr>
+        <w:ind w:left="7560" w:hanging="180"/>
+      </w:pPr>
+    </w:lvl>
+  </w:abstractNum>
+  <w:abstractNum w:abstractNumId="24" w15:restartNumberingAfterBreak="0">
     <w:nsid w:val="6A046844"/>
     <w:multiLevelType w:val="multilevel"/>
     <w:tmpl w:val="086A0DDA"/>
@@ -5878,7 +6903,7 @@
       </w:rPr>
     </w:lvl>
   </w:abstractNum>
-  <w:abstractNum w:abstractNumId="22">
+  <w:abstractNum w:abstractNumId="25" w15:restartNumberingAfterBreak="0">
     <w:nsid w:val="6D2B5FDC"/>
     <w:multiLevelType w:val="multilevel"/>
     <w:tmpl w:val="C34A65D2"/>
@@ -5967,7 +6992,96 @@
       </w:pPr>
     </w:lvl>
   </w:abstractNum>
-  <w:abstractNum w:abstractNumId="23">
+  <w:abstractNum w:abstractNumId="26" w15:restartNumberingAfterBreak="0">
+    <w:nsid w:val="6D675339"/>
+    <w:multiLevelType w:val="hybridMultilevel"/>
+    <w:tmpl w:val="A412ED08"/>
+    <w:lvl w:ilvl="0" w:tplc="CDD4CFF0">
+      <w:start w:val="1"/>
+      <w:numFmt w:val="decimal"/>
+      <w:lvlText w:val="%1."/>
+      <w:lvlJc w:val="left"/>
+      <w:pPr>
+        <w:ind w:left="1800" w:hanging="360"/>
+      </w:pPr>
+      <w:rPr>
+        <w:rFonts w:hint="default"/>
+      </w:rPr>
+    </w:lvl>
+    <w:lvl w:ilvl="1" w:tplc="04090019" w:tentative="1">
+      <w:start w:val="1"/>
+      <w:numFmt w:val="lowerLetter"/>
+      <w:lvlText w:val="%2."/>
+      <w:lvlJc w:val="left"/>
+      <w:pPr>
+        <w:ind w:left="2520" w:hanging="360"/>
+      </w:pPr>
+    </w:lvl>
+    <w:lvl w:ilvl="2" w:tplc="0409001B" w:tentative="1">
+      <w:start w:val="1"/>
+      <w:numFmt w:val="lowerRoman"/>
+      <w:lvlText w:val="%3."/>
+      <w:lvlJc w:val="right"/>
+      <w:pPr>
+        <w:ind w:left="3240" w:hanging="180"/>
+      </w:pPr>
+    </w:lvl>
+    <w:lvl w:ilvl="3" w:tplc="0409000F" w:tentative="1">
+      <w:start w:val="1"/>
+      <w:numFmt w:val="decimal"/>
+      <w:lvlText w:val="%4."/>
+      <w:lvlJc w:val="left"/>
+      <w:pPr>
+        <w:ind w:left="3960" w:hanging="360"/>
+      </w:pPr>
+    </w:lvl>
+    <w:lvl w:ilvl="4" w:tplc="04090019" w:tentative="1">
+      <w:start w:val="1"/>
+      <w:numFmt w:val="lowerLetter"/>
+      <w:lvlText w:val="%5."/>
+      <w:lvlJc w:val="left"/>
+      <w:pPr>
+        <w:ind w:left="4680" w:hanging="360"/>
+      </w:pPr>
+    </w:lvl>
+    <w:lvl w:ilvl="5" w:tplc="0409001B" w:tentative="1">
+      <w:start w:val="1"/>
+      <w:numFmt w:val="lowerRoman"/>
+      <w:lvlText w:val="%6."/>
+      <w:lvlJc w:val="right"/>
+      <w:pPr>
+        <w:ind w:left="5400" w:hanging="180"/>
+      </w:pPr>
+    </w:lvl>
+    <w:lvl w:ilvl="6" w:tplc="0409000F" w:tentative="1">
+      <w:start w:val="1"/>
+      <w:numFmt w:val="decimal"/>
+      <w:lvlText w:val="%7."/>
+      <w:lvlJc w:val="left"/>
+      <w:pPr>
+        <w:ind w:left="6120" w:hanging="360"/>
+      </w:pPr>
+    </w:lvl>
+    <w:lvl w:ilvl="7" w:tplc="04090019" w:tentative="1">
+      <w:start w:val="1"/>
+      <w:numFmt w:val="lowerLetter"/>
+      <w:lvlText w:val="%8."/>
+      <w:lvlJc w:val="left"/>
+      <w:pPr>
+        <w:ind w:left="6840" w:hanging="360"/>
+      </w:pPr>
+    </w:lvl>
+    <w:lvl w:ilvl="8" w:tplc="0409001B" w:tentative="1">
+      <w:start w:val="1"/>
+      <w:numFmt w:val="lowerRoman"/>
+      <w:lvlText w:val="%9."/>
+      <w:lvlJc w:val="right"/>
+      <w:pPr>
+        <w:ind w:left="7560" w:hanging="180"/>
+      </w:pPr>
+    </w:lvl>
+  </w:abstractNum>
+  <w:abstractNum w:abstractNumId="27" w15:restartNumberingAfterBreak="0">
     <w:nsid w:val="72A15CD6"/>
     <w:multiLevelType w:val="hybridMultilevel"/>
     <w:tmpl w:val="9BAA74C6"/>
@@ -6053,7 +7167,7 @@
       </w:pPr>
     </w:lvl>
   </w:abstractNum>
-  <w:abstractNum w:abstractNumId="24">
+  <w:abstractNum w:abstractNumId="28" w15:restartNumberingAfterBreak="0">
     <w:nsid w:val="7330565E"/>
     <w:multiLevelType w:val="hybridMultilevel"/>
     <w:tmpl w:val="746E339A"/>
@@ -6142,7 +7256,96 @@
       </w:pPr>
     </w:lvl>
   </w:abstractNum>
-  <w:abstractNum w:abstractNumId="25">
+  <w:abstractNum w:abstractNumId="29" w15:restartNumberingAfterBreak="0">
+    <w:nsid w:val="73FD0F3E"/>
+    <w:multiLevelType w:val="hybridMultilevel"/>
+    <w:tmpl w:val="B98E2ED0"/>
+    <w:lvl w:ilvl="0" w:tplc="0409000F">
+      <w:start w:val="1"/>
+      <w:numFmt w:val="decimal"/>
+      <w:lvlText w:val="%1."/>
+      <w:lvlJc w:val="left"/>
+      <w:pPr>
+        <w:ind w:left="1800" w:hanging="360"/>
+      </w:pPr>
+    </w:lvl>
+    <w:lvl w:ilvl="1" w:tplc="706A158A">
+      <w:start w:val="1"/>
+      <w:numFmt w:val="decimal"/>
+      <w:lvlText w:val="%2."/>
+      <w:lvlJc w:val="left"/>
+      <w:pPr>
+        <w:ind w:left="2520" w:hanging="360"/>
+      </w:pPr>
+      <w:rPr>
+        <w:rFonts w:hint="default"/>
+      </w:rPr>
+    </w:lvl>
+    <w:lvl w:ilvl="2" w:tplc="0409001B" w:tentative="1">
+      <w:start w:val="1"/>
+      <w:numFmt w:val="lowerRoman"/>
+      <w:lvlText w:val="%3."/>
+      <w:lvlJc w:val="right"/>
+      <w:pPr>
+        <w:ind w:left="3240" w:hanging="180"/>
+      </w:pPr>
+    </w:lvl>
+    <w:lvl w:ilvl="3" w:tplc="0409000F" w:tentative="1">
+      <w:start w:val="1"/>
+      <w:numFmt w:val="decimal"/>
+      <w:lvlText w:val="%4."/>
+      <w:lvlJc w:val="left"/>
+      <w:pPr>
+        <w:ind w:left="3960" w:hanging="360"/>
+      </w:pPr>
+    </w:lvl>
+    <w:lvl w:ilvl="4" w:tplc="04090019" w:tentative="1">
+      <w:start w:val="1"/>
+      <w:numFmt w:val="lowerLetter"/>
+      <w:lvlText w:val="%5."/>
+      <w:lvlJc w:val="left"/>
+      <w:pPr>
+        <w:ind w:left="4680" w:hanging="360"/>
+      </w:pPr>
+    </w:lvl>
+    <w:lvl w:ilvl="5" w:tplc="0409001B" w:tentative="1">
+      <w:start w:val="1"/>
+      <w:numFmt w:val="lowerRoman"/>
+      <w:lvlText w:val="%6."/>
+      <w:lvlJc w:val="right"/>
+      <w:pPr>
+        <w:ind w:left="5400" w:hanging="180"/>
+      </w:pPr>
+    </w:lvl>
+    <w:lvl w:ilvl="6" w:tplc="0409000F" w:tentative="1">
+      <w:start w:val="1"/>
+      <w:numFmt w:val="decimal"/>
+      <w:lvlText w:val="%7."/>
+      <w:lvlJc w:val="left"/>
+      <w:pPr>
+        <w:ind w:left="6120" w:hanging="360"/>
+      </w:pPr>
+    </w:lvl>
+    <w:lvl w:ilvl="7" w:tplc="04090019" w:tentative="1">
+      <w:start w:val="1"/>
+      <w:numFmt w:val="lowerLetter"/>
+      <w:lvlText w:val="%8."/>
+      <w:lvlJc w:val="left"/>
+      <w:pPr>
+        <w:ind w:left="6840" w:hanging="360"/>
+      </w:pPr>
+    </w:lvl>
+    <w:lvl w:ilvl="8" w:tplc="0409001B" w:tentative="1">
+      <w:start w:val="1"/>
+      <w:numFmt w:val="lowerRoman"/>
+      <w:lvlText w:val="%9."/>
+      <w:lvlJc w:val="right"/>
+      <w:pPr>
+        <w:ind w:left="7560" w:hanging="180"/>
+      </w:pPr>
+    </w:lvl>
+  </w:abstractNum>
+  <w:abstractNum w:abstractNumId="30" w15:restartNumberingAfterBreak="0">
     <w:nsid w:val="788B4FEE"/>
     <w:multiLevelType w:val="hybridMultilevel"/>
     <w:tmpl w:val="4C8E6EE8"/>
@@ -6228,7 +7431,7 @@
       </w:pPr>
     </w:lvl>
   </w:abstractNum>
-  <w:abstractNum w:abstractNumId="26">
+  <w:abstractNum w:abstractNumId="31" w15:restartNumberingAfterBreak="0">
     <w:nsid w:val="7B2C27E2"/>
     <w:multiLevelType w:val="hybridMultilevel"/>
     <w:tmpl w:val="684E176A"/>
@@ -6317,7 +7520,7 @@
       </w:pPr>
     </w:lvl>
   </w:abstractNum>
-  <w:abstractNum w:abstractNumId="27">
+  <w:abstractNum w:abstractNumId="32" w15:restartNumberingAfterBreak="0">
     <w:nsid w:val="7D910A1D"/>
     <w:multiLevelType w:val="multilevel"/>
     <w:tmpl w:val="422C1D66"/>
@@ -6431,64 +7634,64 @@
     </w:lvl>
   </w:abstractNum>
   <w:num w:numId="1">
+    <w:abstractNumId w:val="9"/>
+  </w:num>
+  <w:num w:numId="2">
+    <w:abstractNumId w:val="16"/>
+  </w:num>
+  <w:num w:numId="3">
     <w:abstractNumId w:val="8"/>
   </w:num>
-  <w:num w:numId="2">
-    <w:abstractNumId w:val="15"/>
-  </w:num>
-  <w:num w:numId="3">
-    <w:abstractNumId w:val="7"/>
-  </w:num>
   <w:num w:numId="4">
-    <w:abstractNumId w:val="19"/>
+    <w:abstractNumId w:val="21"/>
   </w:num>
   <w:num w:numId="5">
     <w:abstractNumId w:val="2"/>
   </w:num>
   <w:num w:numId="6">
-    <w:abstractNumId w:val="13"/>
+    <w:abstractNumId w:val="14"/>
   </w:num>
   <w:num w:numId="7">
-    <w:abstractNumId w:val="27"/>
+    <w:abstractNumId w:val="32"/>
   </w:num>
   <w:num w:numId="8">
-    <w:abstractNumId w:val="26"/>
+    <w:abstractNumId w:val="31"/>
   </w:num>
   <w:num w:numId="9">
-    <w:abstractNumId w:val="10"/>
+    <w:abstractNumId w:val="11"/>
   </w:num>
   <w:num w:numId="10">
-    <w:abstractNumId w:val="16"/>
+    <w:abstractNumId w:val="17"/>
   </w:num>
   <w:num w:numId="11">
     <w:abstractNumId w:val="5"/>
   </w:num>
   <w:num w:numId="12">
+    <w:abstractNumId w:val="20"/>
+  </w:num>
+  <w:num w:numId="13">
+    <w:abstractNumId w:val="12"/>
+  </w:num>
+  <w:num w:numId="14">
+    <w:abstractNumId w:val="15"/>
+  </w:num>
+  <w:num w:numId="15">
+    <w:abstractNumId w:val="24"/>
+  </w:num>
+  <w:num w:numId="16">
+    <w:abstractNumId w:val="13"/>
+  </w:num>
+  <w:num w:numId="17">
+    <w:abstractNumId w:val="25"/>
+  </w:num>
+  <w:num w:numId="18">
     <w:abstractNumId w:val="18"/>
   </w:num>
-  <w:num w:numId="13">
-    <w:abstractNumId w:val="11"/>
-  </w:num>
-  <w:num w:numId="14">
-    <w:abstractNumId w:val="14"/>
-  </w:num>
-  <w:num w:numId="15">
-    <w:abstractNumId w:val="21"/>
-  </w:num>
-  <w:num w:numId="16">
-    <w:abstractNumId w:val="12"/>
-  </w:num>
-  <w:num w:numId="17">
-    <w:abstractNumId w:val="22"/>
-  </w:num>
-  <w:num w:numId="18">
-    <w:abstractNumId w:val="17"/>
-  </w:num>
   <w:num w:numId="19">
-    <w:abstractNumId w:val="23"/>
+    <w:abstractNumId w:val="27"/>
   </w:num>
   <w:num w:numId="20">
-    <w:abstractNumId w:val="9"/>
+    <w:abstractNumId w:val="10"/>
   </w:num>
   <w:num w:numId="21">
     <w:abstractNumId w:val="6"/>
@@ -6497,10 +7700,10 @@
     <w:abstractNumId w:val="3"/>
   </w:num>
   <w:num w:numId="23">
-    <w:abstractNumId w:val="24"/>
+    <w:abstractNumId w:val="28"/>
   </w:num>
   <w:num w:numId="24">
-    <w:abstractNumId w:val="20"/>
+    <w:abstractNumId w:val="22"/>
   </w:num>
   <w:num w:numId="25">
     <w:abstractNumId w:val="4"/>
@@ -6512,13 +7715,28 @@
     <w:abstractNumId w:val="1"/>
   </w:num>
   <w:num w:numId="28">
-    <w:abstractNumId w:val="25"/>
+    <w:abstractNumId w:val="30"/>
+  </w:num>
+  <w:num w:numId="29">
+    <w:abstractNumId w:val="26"/>
+  </w:num>
+  <w:num w:numId="30">
+    <w:abstractNumId w:val="19"/>
+  </w:num>
+  <w:num w:numId="31">
+    <w:abstractNumId w:val="29"/>
+  </w:num>
+  <w:num w:numId="32">
+    <w:abstractNumId w:val="7"/>
+  </w:num>
+  <w:num w:numId="33">
+    <w:abstractNumId w:val="23"/>
   </w:num>
 </w:numbering>
 </file>
 
 <file path=word/styles.xml><?xml version="1.0" encoding="utf-8"?>
-<w:styles xmlns:mc="http://schemas.openxmlformats.org/markup-compatibility/2006" xmlns:r="http://schemas.openxmlformats.org/officeDocument/2006/relationships" xmlns:w="http://schemas.openxmlformats.org/wordprocessingml/2006/main" xmlns:w14="http://schemas.microsoft.com/office/word/2010/wordml" xmlns:w15="http://schemas.microsoft.com/office/word/2012/wordml" mc:Ignorable="w14 w15">
+<w:styles xmlns:mc="http://schemas.openxmlformats.org/markup-compatibility/2006" xmlns:r="http://schemas.openxmlformats.org/officeDocument/2006/relationships" xmlns:w="http://schemas.openxmlformats.org/wordprocessingml/2006/main" xmlns:w14="http://schemas.microsoft.com/office/word/2010/wordml" xmlns:w15="http://schemas.microsoft.com/office/word/2012/wordml" xmlns:w16se="http://schemas.microsoft.com/office/word/2015/wordml/symex" mc:Ignorable="w14 w15 w16se">
   <w:docDefaults>
     <w:rPrDefault>
       <w:rPr>

</xml_diff>